<commit_message>
Aggiunti template fitness e karate (docx), implementata la scrittura automatica al salvataggio (unstable - manca assegnazione all'istanza del model)
</commit_message>
<xml_diff>
--- a/nakayama/media/docs/template_fitness.docx
+++ b/nakayama/media/docs/template_fitness.docx
@@ -420,12 +420,16 @@
           </mc:Choice>
           <mc:Fallback>
             <w:pict>
-              <v:shape id="Text Box 3" o:spid="_x0000_s1027" type="#_x0000_t202" style="position:absolute;left:0;text-align:left;margin-left:125.35pt;margin-top:.75pt;width:234pt;height:63pt;z-index:251650048;visibility:visible;mso-wrap-style:square;mso-width-percent:0;mso-height-percent:0;mso-wrap-distance-left:9pt;mso-wrap-distance-top:0;mso-wrap-distance-right:9pt;mso-wrap-distance-bottom:0;mso-position-horizontal:absolute;mso-position-horizontal-relative:text;mso-position-vertical:absolute;mso-position-vertical-relative:text;mso-width-percent:0;mso-height-percent:0;mso-width-relative:page;mso-height-relative:page;v-text-anchor:top" o:gfxdata="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" stroked="f">
+              <v:shapetype id="_x0000_t202" coordsize="21600,21600" o:spt="202" path="m,l,21600r21600,l21600,xe">
+                <v:stroke joinstyle="miter"/>
+                <v:path gradientshapeok="t" o:connecttype="rect"/>
+              </v:shapetype>
+              <v:shape id="Text Box 3" o:spid="_x0000_s1027" type="#_x0000_t202" style="position:absolute;left:0;text-align:left;margin-left:125.35pt;margin-top:.75pt;width:234pt;height:63pt;z-index:251650048;visibility:visible;mso-wrap-style:square;mso-width-percent:0;mso-height-percent:0;mso-wrap-distance-left:9pt;mso-wrap-distance-top:0;mso-wrap-distance-right:9pt;mso-wrap-distance-bottom:0;mso-position-horizontal:absolute;mso-position-horizontal-relative:text;mso-position-vertical:absolute;mso-position-vertical-relative:text;mso-width-percent:0;mso-height-percent:0;mso-width-relative:page;mso-height-relative:page;v-text-anchor:top" o:gfxdata="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" stroked="f">
                 <v:textbox>
                   <w:txbxContent>
                     <w:p>
                       <w:pPr>
-                        <w:pStyle w:val="Heading3"/>
+                        <w:pStyle w:val="Titolo3"/>
                         <w:jc w:val="center"/>
                         <w:rPr>
                           <w:b/>
@@ -434,6 +438,7 @@
                           <w:szCs w:val="28"/>
                         </w:rPr>
                       </w:pPr>
+                      <w:bookmarkStart w:id="1" w:name="_GoBack"/>
                       <w:r>
                         <w:rPr>
                           <w:b/>
@@ -446,7 +451,7 @@
                     </w:p>
                     <w:p>
                       <w:pPr>
-                        <w:pStyle w:val="Heading3"/>
+                        <w:pStyle w:val="Titolo3"/>
                         <w:jc w:val="center"/>
                         <w:rPr>
                           <w:b/>
@@ -462,12 +467,23 @@
                           <w:sz w:val="40"/>
                           <w:szCs w:val="40"/>
                         </w:rPr>
-                        <w:t>M. Nakayama</w:t>
-                      </w:r>
+                        <w:t xml:space="preserve">M. </w:t>
+                      </w:r>
+                      <w:proofErr w:type="spellStart"/>
+                      <w:r>
+                        <w:rPr>
+                          <w:b/>
+                          <w:bCs/>
+                          <w:sz w:val="40"/>
+                          <w:szCs w:val="40"/>
+                        </w:rPr>
+                        <w:t>Nakayama</w:t>
+                      </w:r>
+                      <w:proofErr w:type="spellEnd"/>
                     </w:p>
                     <w:p>
                       <w:pPr>
-                        <w:pStyle w:val="Heading2"/>
+                        <w:pStyle w:val="Titolo2"/>
                         <w:jc w:val="center"/>
                         <w:rPr>
                           <w:sz w:val="20"/>
@@ -481,6 +497,7 @@
                         </w:rPr>
                         <w:t>Dal 1978 Sport e Cultura</w:t>
                       </w:r>
+                      <w:bookmarkEnd w:id="1"/>
                     </w:p>
                   </w:txbxContent>
                 </v:textbox>
@@ -598,12 +615,12 @@
               <wp:anchor distT="45720" distB="45720" distL="114300" distR="114300" simplePos="0" relativeHeight="251654144" behindDoc="0" locked="0" layoutInCell="1" allowOverlap="1">
                 <wp:simplePos x="0" y="0"/>
                 <wp:positionH relativeFrom="column">
-                  <wp:posOffset>2963545</wp:posOffset>
+                  <wp:posOffset>2965450</wp:posOffset>
                 </wp:positionH>
                 <wp:positionV relativeFrom="paragraph">
-                  <wp:posOffset>98425</wp:posOffset>
+                  <wp:posOffset>99695</wp:posOffset>
                 </wp:positionV>
-                <wp:extent cx="1600200" cy="280670"/>
+                <wp:extent cx="1231900" cy="280670"/>
                 <wp:effectExtent l="0" t="0" r="0" b="0"/>
                 <wp:wrapSquare wrapText="bothSides"/>
                 <wp:docPr id="17" name="Text Box 2"/>
@@ -619,7 +636,7 @@
                       <wps:spPr bwMode="auto">
                         <a:xfrm>
                           <a:off x="0" y="0"/>
-                          <a:ext cx="1600200" cy="280670"/>
+                          <a:ext cx="1231900" cy="280670"/>
                         </a:xfrm>
                         <a:prstGeom prst="rect">
                           <a:avLst/>
@@ -666,7 +683,13 @@
                               <w:instrText>nome</w:instrText>
                             </w:r>
                             <w:r>
-                              <w:instrText xml:space="preserve"> \* Lower  \* MERGEFORMAT </w:instrText>
+                              <w:instrText xml:space="preserve"> \* </w:instrText>
+                            </w:r>
+                            <w:r>
+                              <w:instrText>Upper</w:instrText>
+                            </w:r>
+                            <w:r>
+                              <w:instrText xml:space="preserve">  \* MERGEFORMAT </w:instrText>
                             </w:r>
                             <w:r>
                               <w:fldChar w:fldCharType="separate"/>
@@ -707,7 +730,7 @@
                 <v:stroke joinstyle="miter"/>
                 <v:path gradientshapeok="t" o:connecttype="rect"/>
               </v:shapetype>
-              <v:shape id="Text Box 2" o:spid="_x0000_s1028" type="#_x0000_t202" style="position:absolute;margin-left:233.35pt;margin-top:7.75pt;width:126pt;height:22.1pt;z-index:251654144;visibility:visible;mso-wrap-style:square;mso-width-percent:0;mso-height-percent:0;mso-wrap-distance-left:9pt;mso-wrap-distance-top:3.6pt;mso-wrap-distance-right:9pt;mso-wrap-distance-bottom:3.6pt;mso-position-horizontal:absolute;mso-position-horizontal-relative:text;mso-position-vertical:absolute;mso-position-vertical-relative:text;mso-width-percent:0;mso-height-percent:0;mso-width-relative:margin;mso-height-relative:margin;v-text-anchor:top" o:gfxdata="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" filled="f" stroked="f">
+              <v:shape id="Text Box 2" o:spid="_x0000_s1028" type="#_x0000_t202" style="position:absolute;margin-left:233.5pt;margin-top:7.85pt;width:97pt;height:22.1pt;z-index:251654144;visibility:visible;mso-wrap-style:square;mso-width-percent:0;mso-height-percent:0;mso-wrap-distance-left:9pt;mso-wrap-distance-top:3.6pt;mso-wrap-distance-right:9pt;mso-wrap-distance-bottom:3.6pt;mso-position-horizontal:absolute;mso-position-horizontal-relative:text;mso-position-vertical:absolute;mso-position-vertical-relative:text;mso-width-percent:0;mso-height-percent:0;mso-width-relative:margin;mso-height-relative:margin;v-text-anchor:top" o:gfxdata="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" filled="f" stroked="f">
                 <v:textbox>
                   <w:txbxContent>
                     <w:p>
@@ -726,7 +749,13 @@
                         <w:instrText>nome</w:instrText>
                       </w:r>
                       <w:r>
-                        <w:instrText xml:space="preserve"> \* Lower  \* MERGEFORMAT </w:instrText>
+                        <w:instrText xml:space="preserve"> \* </w:instrText>
+                      </w:r>
+                      <w:r>
+                        <w:instrText>Upper</w:instrText>
+                      </w:r>
+                      <w:r>
+                        <w:instrText xml:space="preserve">  \* MERGEFORMAT </w:instrText>
                       </w:r>
                       <w:r>
                         <w:fldChar w:fldCharType="separate"/>
@@ -762,12 +791,12 @@
               <wp:anchor distT="45720" distB="45720" distL="114300" distR="114300" simplePos="0" relativeHeight="251653120" behindDoc="0" locked="0" layoutInCell="1" allowOverlap="1">
                 <wp:simplePos x="0" y="0"/>
                 <wp:positionH relativeFrom="column">
-                  <wp:posOffset>604520</wp:posOffset>
+                  <wp:posOffset>603250</wp:posOffset>
                 </wp:positionH>
                 <wp:positionV relativeFrom="paragraph">
-                  <wp:posOffset>98425</wp:posOffset>
+                  <wp:posOffset>99695</wp:posOffset>
                 </wp:positionV>
-                <wp:extent cx="1831340" cy="280670"/>
+                <wp:extent cx="2055495" cy="280670"/>
                 <wp:effectExtent l="0" t="0" r="0" b="0"/>
                 <wp:wrapSquare wrapText="bothSides"/>
                 <wp:docPr id="16" name="Text Box 2"/>
@@ -783,7 +812,7 @@
                       <wps:spPr bwMode="auto">
                         <a:xfrm>
                           <a:off x="0" y="0"/>
-                          <a:ext cx="1831340" cy="280670"/>
+                          <a:ext cx="2055495" cy="280670"/>
                         </a:xfrm>
                         <a:prstGeom prst="rect">
                           <a:avLst/>
@@ -824,7 +853,13 @@
                               <w:fldChar w:fldCharType="begin"/>
                             </w:r>
                             <w:r>
-                              <w:instrText xml:space="preserve"> MERGEFIELD  cognome \* Lower  \* MERGEFORMAT </w:instrText>
+                              <w:instrText xml:space="preserve"> MERGEFIELD  cognome \* </w:instrText>
+                            </w:r>
+                            <w:r>
+                              <w:instrText>Upper</w:instrText>
+                            </w:r>
+                            <w:r>
+                              <w:instrText xml:space="preserve">  \* MERGEFORMAT </w:instrText>
                             </w:r>
                             <w:r>
                               <w:fldChar w:fldCharType="separate"/>
@@ -861,7 +896,7 @@
           </mc:Choice>
           <mc:Fallback>
             <w:pict>
-              <v:shape id="_x0000_s1029" type="#_x0000_t202" style="position:absolute;margin-left:47.6pt;margin-top:7.75pt;width:144.2pt;height:22.1pt;z-index:251653120;visibility:visible;mso-wrap-style:square;mso-width-percent:0;mso-height-percent:0;mso-wrap-distance-left:9pt;mso-wrap-distance-top:3.6pt;mso-wrap-distance-right:9pt;mso-wrap-distance-bottom:3.6pt;mso-position-horizontal:absolute;mso-position-horizontal-relative:text;mso-position-vertical:absolute;mso-position-vertical-relative:text;mso-width-percent:0;mso-height-percent:0;mso-width-relative:margin;mso-height-relative:margin;v-text-anchor:top" o:gfxdata="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" filled="f" stroked="f">
+              <v:shape id="_x0000_s1029" type="#_x0000_t202" style="position:absolute;margin-left:47.5pt;margin-top:7.85pt;width:161.85pt;height:22.1pt;z-index:251653120;visibility:visible;mso-wrap-style:square;mso-width-percent:0;mso-height-percent:0;mso-wrap-distance-left:9pt;mso-wrap-distance-top:3.6pt;mso-wrap-distance-right:9pt;mso-wrap-distance-bottom:3.6pt;mso-position-horizontal:absolute;mso-position-horizontal-relative:text;mso-position-vertical:absolute;mso-position-vertical-relative:text;mso-width-percent:0;mso-height-percent:0;mso-width-relative:margin;mso-height-relative:margin;v-text-anchor:top" o:gfxdata="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" filled="f" stroked="f">
                 <v:textbox>
                   <w:txbxContent>
                     <w:p>
@@ -870,14 +905,33 @@
                           <w:lang w:val="en-US"/>
                         </w:rPr>
                       </w:pPr>
-                      <w:fldSimple w:instr=" MERGEFIELD  cognome \* Lower  \* MERGEFORMAT ">
-                        <w:r>
-                          <w:rPr>
-                            <w:noProof/>
-                          </w:rPr>
-                          <w:t>«cognome»</w:t>
-                        </w:r>
-                      </w:fldSimple>
+                      <w:r>
+                        <w:fldChar w:fldCharType="begin"/>
+                      </w:r>
+                      <w:r>
+                        <w:instrText xml:space="preserve"> MERGEFIELD  cognome \* </w:instrText>
+                      </w:r>
+                      <w:r>
+                        <w:instrText>Upper</w:instrText>
+                      </w:r>
+                      <w:r>
+                        <w:instrText xml:space="preserve">  \* MERGEFORMAT </w:instrText>
+                      </w:r>
+                      <w:r>
+                        <w:fldChar w:fldCharType="separate"/>
+                      </w:r>
+                      <w:r>
+                        <w:rPr>
+                          <w:noProof/>
+                        </w:rPr>
+                        <w:t>«cognome»</w:t>
+                      </w:r>
+                      <w:r>
+                        <w:rPr>
+                          <w:noProof/>
+                        </w:rPr>
+                        <w:fldChar w:fldCharType="end"/>
+                      </w:r>
                     </w:p>
                   </w:txbxContent>
                 </v:textbox>
@@ -1014,7 +1068,7 @@
           </mc:Choice>
           <mc:Fallback>
             <w:pict>
-              <v:shape id="_x0000_s1030" type="#_x0000_t202" style="position:absolute;margin-left:404.35pt;margin-top:.75pt;width:116.75pt;height:125.85pt;z-index:251667456;visibility:visible;mso-wrap-style:square;mso-width-percent:0;mso-height-percent:0;mso-wrap-distance-left:9pt;mso-wrap-distance-top:3.6pt;mso-wrap-distance-right:9pt;mso-wrap-distance-bottom:3.6pt;mso-position-horizontal:absolute;mso-position-horizontal-relative:text;mso-position-vertical:absolute;mso-position-vertical-relative:text;mso-width-percent:0;mso-height-percent:0;mso-width-relative:margin;mso-height-relative:margin;v-text-anchor:top" o:gfxdata="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" filled="f" stroked="f">
+              <v:shape id="_x0000_s1030" type="#_x0000_t202" style="position:absolute;margin-left:404.35pt;margin-top:.75pt;width:116.75pt;height:125.85pt;z-index:251667456;visibility:visible;mso-wrap-style:square;mso-width-percent:0;mso-height-percent:0;mso-wrap-distance-left:9pt;mso-wrap-distance-top:3.6pt;mso-wrap-distance-right:9pt;mso-wrap-distance-bottom:3.6pt;mso-position-horizontal:absolute;mso-position-horizontal-relative:text;mso-position-vertical:absolute;mso-position-vertical-relative:text;mso-width-percent:0;mso-height-percent:0;mso-width-relative:margin;mso-height-relative:margin;v-text-anchor:top" o:gfxdata="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" filled="f" stroked="f">
                 <v:textbox>
                   <w:txbxContent>
                     <w:p>
@@ -1575,7 +1629,7 @@
           </mc:Choice>
           <mc:Fallback>
             <w:pict>
-              <v:shape id="Text Box 4" o:spid="_x0000_s1032" type="#_x0000_t202" style="position:absolute;margin-left:-.65pt;margin-top:.75pt;width:540pt;height:187.25pt;z-index:-251668480;visibility:visible;mso-wrap-style:square;mso-width-percent:0;mso-height-percent:0;mso-wrap-distance-left:9pt;mso-wrap-distance-top:0;mso-wrap-distance-right:9pt;mso-wrap-distance-bottom:0;mso-position-horizontal:absolute;mso-position-horizontal-relative:text;mso-position-vertical:absolute;mso-position-vertical-relative:text;mso-width-percent:0;mso-height-percent:0;mso-width-relative:page;mso-height-relative:page;v-text-anchor:top" o:gfxdata="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" stroked="f">
+              <v:shape id="Text Box 4" o:spid="_x0000_s1032" type="#_x0000_t202" style="position:absolute;margin-left:-.65pt;margin-top:.75pt;width:540pt;height:187.25pt;z-index:-251668480;visibility:visible;mso-wrap-style:square;mso-width-percent:0;mso-height-percent:0;mso-wrap-distance-left:9pt;mso-wrap-distance-top:0;mso-wrap-distance-right:9pt;mso-wrap-distance-bottom:0;mso-position-horizontal:absolute;mso-position-horizontal-relative:text;mso-position-vertical:absolute;mso-position-vertical-relative:text;mso-width-percent:0;mso-height-percent:0;mso-width-relative:page;mso-height-relative:page;v-text-anchor:top" o:gfxdata="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" stroked="f">
                 <v:textbox>
                   <w:txbxContent>
                     <w:p>
@@ -1590,6 +1644,7 @@
                           <w:szCs w:val="24"/>
                         </w:rPr>
                       </w:pPr>
+                      <w:bookmarkStart w:id="1" w:name="_GoBack"/>
                       <w:r>
                         <w:rPr>
                           <w:rFonts w:ascii="Arial Narrow" w:hAnsi="Arial Narrow"/>
@@ -1688,7 +1743,23 @@
                           <w:rFonts w:ascii="Arial Narrow" w:hAnsi="Arial Narrow"/>
                           <w:szCs w:val="24"/>
                         </w:rPr>
-                        <w:t>Nato a  ……..…………………………………………  (Prov.  ……….  ) Il  ……..………..…………….…….</w:t>
+                        <w:t>Nato a  ……..…………………………………………  (</w:t>
+                      </w:r>
+                      <w:proofErr w:type="spellStart"/>
+                      <w:r>
+                        <w:rPr>
+                          <w:rFonts w:ascii="Arial Narrow" w:hAnsi="Arial Narrow"/>
+                          <w:szCs w:val="24"/>
+                        </w:rPr>
+                        <w:t>Prov</w:t>
+                      </w:r>
+                      <w:proofErr w:type="spellEnd"/>
+                      <w:r>
+                        <w:rPr>
+                          <w:rFonts w:ascii="Arial Narrow" w:hAnsi="Arial Narrow"/>
+                          <w:szCs w:val="24"/>
+                        </w:rPr>
+                        <w:t>.  ……….  ) Il  ……..………..…………….…….</w:t>
                       </w:r>
                     </w:p>
                     <w:p>
@@ -1707,7 +1778,23 @@
                           <w:rFonts w:ascii="Arial Narrow" w:hAnsi="Arial Narrow"/>
                           <w:szCs w:val="24"/>
                         </w:rPr>
-                        <w:t>Cod. Fisc……………………………………………... e – mail…………….…………………………………...</w:t>
+                        <w:t xml:space="preserve">Cod. </w:t>
+                      </w:r>
+                      <w:proofErr w:type="spellStart"/>
+                      <w:r>
+                        <w:rPr>
+                          <w:rFonts w:ascii="Arial Narrow" w:hAnsi="Arial Narrow"/>
+                          <w:szCs w:val="24"/>
+                        </w:rPr>
+                        <w:t>Fisc</w:t>
+                      </w:r>
+                      <w:proofErr w:type="spellEnd"/>
+                      <w:r>
+                        <w:rPr>
+                          <w:rFonts w:ascii="Arial Narrow" w:hAnsi="Arial Narrow"/>
+                          <w:szCs w:val="24"/>
+                        </w:rPr>
+                        <w:t>……………………………………………... e – mail…………….…………………………………...</w:t>
                       </w:r>
                     </w:p>
                     <w:p>
@@ -1821,6 +1908,7 @@
                         </w:rPr>
                       </w:pPr>
                     </w:p>
+                    <w:bookmarkEnd w:id="1"/>
                     <w:p>
                       <w:pPr>
                         <w:spacing w:line="480" w:lineRule="auto"/>
@@ -1881,18 +1969,18 @@
         <mc:AlternateContent>
           <mc:Choice Requires="wps">
             <w:drawing>
-              <wp:anchor distT="45720" distB="45720" distL="114300" distR="114300" simplePos="0" relativeHeight="251659264" behindDoc="0" locked="0" layoutInCell="1" allowOverlap="1">
+              <wp:anchor distT="45720" distB="45720" distL="114300" distR="114300" simplePos="0" relativeHeight="251669504" behindDoc="0" locked="0" layoutInCell="1" allowOverlap="1" wp14:anchorId="5118D4F3" wp14:editId="40AE3FE0">
                 <wp:simplePos x="0" y="0"/>
                 <wp:positionH relativeFrom="column">
-                  <wp:posOffset>3306445</wp:posOffset>
+                  <wp:posOffset>2658745</wp:posOffset>
                 </wp:positionH>
                 <wp:positionV relativeFrom="paragraph">
-                  <wp:posOffset>300809</wp:posOffset>
+                  <wp:posOffset>288925</wp:posOffset>
                 </wp:positionV>
-                <wp:extent cx="1302385" cy="280670"/>
+                <wp:extent cx="550545" cy="280670"/>
                 <wp:effectExtent l="0" t="0" r="0" b="0"/>
                 <wp:wrapSquare wrapText="bothSides"/>
-                <wp:docPr id="10" name="Text Box 2"/>
+                <wp:docPr id="22" name="Text Box 2"/>
                 <wp:cNvGraphicFramePr>
                   <a:graphicFrameLocks xmlns:a="http://schemas.openxmlformats.org/drawingml/2006/main"/>
                 </wp:cNvGraphicFramePr>
@@ -1905,7 +1993,7 @@
                       <wps:spPr bwMode="auto">
                         <a:xfrm>
                           <a:off x="0" y="0"/>
-                          <a:ext cx="1302385" cy="280670"/>
+                          <a:ext cx="550545" cy="280670"/>
                         </a:xfrm>
                         <a:prstGeom prst="rect">
                           <a:avLst/>
@@ -1946,12 +2034,7 @@
                               <w:fldChar w:fldCharType="begin"/>
                             </w:r>
                             <w:r>
-                              <w:instrText xml:space="preserve"> MERGEFIELD  cog</w:instrText>
-                            </w:r>
-                            <w:bookmarkStart w:id="0" w:name="_GoBack"/>
-                            <w:bookmarkEnd w:id="0"/>
-                            <w:r>
-                              <w:instrText xml:space="preserve">nome \* Lower  \* MERGEFORMAT </w:instrText>
+                              <w:instrText xml:space="preserve"> MERGEFIELD  numero_civico \* Upper  \* MERGEFORMAT </w:instrText>
                             </w:r>
                             <w:r>
                               <w:fldChar w:fldCharType="separate"/>
@@ -1960,7 +2043,7 @@
                               <w:rPr>
                                 <w:noProof/>
                               </w:rPr>
-                              <w:t>«telefono»</w:t>
+                              <w:t>«NUMERO_CIVICO»</w:t>
                             </w:r>
                             <w:r>
                               <w:rPr>
@@ -1988,7 +2071,11 @@
           </mc:Choice>
           <mc:Fallback>
             <w:pict>
-              <v:shape id="_x0000_s1033" type="#_x0000_t202" style="position:absolute;margin-left:260.35pt;margin-top:23.7pt;width:102.55pt;height:22.1pt;z-index:251659264;visibility:visible;mso-wrap-style:square;mso-width-percent:0;mso-height-percent:0;mso-wrap-distance-left:9pt;mso-wrap-distance-top:3.6pt;mso-wrap-distance-right:9pt;mso-wrap-distance-bottom:3.6pt;mso-position-horizontal:absolute;mso-position-horizontal-relative:text;mso-position-vertical:absolute;mso-position-vertical-relative:text;mso-width-percent:0;mso-height-percent:0;mso-width-relative:margin;mso-height-relative:margin;v-text-anchor:top" o:gfxdata="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" filled="f" stroked="f">
+              <v:shapetype w14:anchorId="5118D4F3" id="_x0000_t202" coordsize="21600,21600" o:spt="202" path="m,l,21600r21600,l21600,xe">
+                <v:stroke joinstyle="miter"/>
+                <v:path gradientshapeok="t" o:connecttype="rect"/>
+              </v:shapetype>
+              <v:shape id="_x0000_s1033" type="#_x0000_t202" style="position:absolute;margin-left:209.35pt;margin-top:22.75pt;width:43.35pt;height:22.1pt;z-index:251669504;visibility:visible;mso-wrap-style:square;mso-width-percent:0;mso-height-percent:0;mso-wrap-distance-left:9pt;mso-wrap-distance-top:3.6pt;mso-wrap-distance-right:9pt;mso-wrap-distance-bottom:3.6pt;mso-position-horizontal:absolute;mso-position-horizontal-relative:text;mso-position-vertical:absolute;mso-position-vertical-relative:text;mso-width-percent:0;mso-height-percent:0;mso-width-relative:margin;mso-height-relative:margin;v-text-anchor:top" o:gfxdata="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" filled="f" stroked="f">
                 <v:textbox>
                   <w:txbxContent>
                     <w:p>
@@ -1997,32 +2084,14 @@
                           <w:lang w:val="en-US"/>
                         </w:rPr>
                       </w:pPr>
-                      <w:r>
-                        <w:fldChar w:fldCharType="begin"/>
-                      </w:r>
-                      <w:r>
-                        <w:instrText xml:space="preserve"> MERGEFIELD  cog</w:instrText>
-                      </w:r>
-                      <w:bookmarkStart w:id="1" w:name="_GoBack"/>
-                      <w:bookmarkEnd w:id="1"/>
-                      <w:r>
-                        <w:instrText xml:space="preserve">nome \* Lower  \* MERGEFORMAT </w:instrText>
-                      </w:r>
-                      <w:r>
-                        <w:fldChar w:fldCharType="separate"/>
-                      </w:r>
-                      <w:r>
-                        <w:rPr>
-                          <w:noProof/>
-                        </w:rPr>
-                        <w:t>«telefono»</w:t>
-                      </w:r>
-                      <w:r>
-                        <w:rPr>
-                          <w:noProof/>
-                        </w:rPr>
-                        <w:fldChar w:fldCharType="end"/>
-                      </w:r>
+                      <w:fldSimple w:instr=" MERGEFIELD  numero_civico \* Upper  \* MERGEFORMAT ">
+                        <w:r>
+                          <w:rPr>
+                            <w:noProof/>
+                          </w:rPr>
+                          <w:t>«NUMERO_CIVICO»</w:t>
+                        </w:r>
+                      </w:fldSimple>
                     </w:p>
                   </w:txbxContent>
                 </v:textbox>
@@ -2044,18 +2113,18 @@
         <mc:AlternateContent>
           <mc:Choice Requires="wps">
             <w:drawing>
-              <wp:anchor distT="45720" distB="45720" distL="114300" distR="114300" simplePos="0" relativeHeight="251657216" behindDoc="0" locked="0" layoutInCell="1" allowOverlap="1">
+              <wp:anchor distT="45720" distB="45720" distL="114300" distR="114300" simplePos="0" relativeHeight="251660288" behindDoc="0" locked="0" layoutInCell="1" allowOverlap="1">
                 <wp:simplePos x="0" y="0"/>
                 <wp:positionH relativeFrom="column">
-                  <wp:posOffset>481603</wp:posOffset>
+                  <wp:posOffset>483870</wp:posOffset>
                 </wp:positionH>
                 <wp:positionV relativeFrom="paragraph">
-                  <wp:posOffset>289378</wp:posOffset>
+                  <wp:posOffset>527050</wp:posOffset>
                 </wp:positionV>
-                <wp:extent cx="1831340" cy="280670"/>
+                <wp:extent cx="1936115" cy="272415"/>
                 <wp:effectExtent l="0" t="0" r="0" b="0"/>
                 <wp:wrapSquare wrapText="bothSides"/>
-                <wp:docPr id="5" name="Text Box 2"/>
+                <wp:docPr id="6" name="Text Box 2"/>
                 <wp:cNvGraphicFramePr>
                   <a:graphicFrameLocks xmlns:a="http://schemas.openxmlformats.org/drawingml/2006/main"/>
                 </wp:cNvGraphicFramePr>
@@ -2068,7 +2137,7 @@
                       <wps:spPr bwMode="auto">
                         <a:xfrm>
                           <a:off x="0" y="0"/>
-                          <a:ext cx="1831340" cy="280670"/>
+                          <a:ext cx="1936115" cy="272415"/>
                         </a:xfrm>
                         <a:prstGeom prst="rect">
                           <a:avLst/>
@@ -2109,7 +2178,19 @@
                               <w:fldChar w:fldCharType="begin"/>
                             </w:r>
                             <w:r>
-                              <w:instrText xml:space="preserve"> MERGEFIELD  cognome \* Lower  \* MERGEFORMAT </w:instrText>
+                              <w:instrText xml:space="preserve"> MERGEFIELD  </w:instrText>
+                            </w:r>
+                            <w:r>
+                              <w:instrText>citta_di_nascita</w:instrText>
+                            </w:r>
+                            <w:r>
+                              <w:instrText xml:space="preserve"> \* </w:instrText>
+                            </w:r>
+                            <w:r>
+                              <w:instrText>Upper</w:instrText>
+                            </w:r>
+                            <w:r>
+                              <w:instrText xml:space="preserve">  \* MERGEFORMAT </w:instrText>
                             </w:r>
                             <w:r>
                               <w:fldChar w:fldCharType="separate"/>
@@ -2118,7 +2199,7 @@
                               <w:rPr>
                                 <w:noProof/>
                               </w:rPr>
-                              <w:t>«via»</w:t>
+                              <w:t>«citta_di_nascita»</w:t>
                             </w:r>
                             <w:r>
                               <w:rPr>
@@ -2146,7 +2227,7 @@
           </mc:Choice>
           <mc:Fallback>
             <w:pict>
-              <v:shape id="_x0000_s1034" type="#_x0000_t202" style="position:absolute;margin-left:37.9pt;margin-top:22.8pt;width:144.2pt;height:22.1pt;z-index:251657216;visibility:visible;mso-wrap-style:square;mso-width-percent:0;mso-height-percent:0;mso-wrap-distance-left:9pt;mso-wrap-distance-top:3.6pt;mso-wrap-distance-right:9pt;mso-wrap-distance-bottom:3.6pt;mso-position-horizontal:absolute;mso-position-horizontal-relative:text;mso-position-vertical:absolute;mso-position-vertical-relative:text;mso-width-percent:0;mso-height-percent:0;mso-width-relative:margin;mso-height-relative:margin;v-text-anchor:top" o:gfxdata="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" filled="f" stroked="f">
+              <v:shape id="_x0000_s1033" type="#_x0000_t202" style="position:absolute;margin-left:38.1pt;margin-top:41.5pt;width:152.45pt;height:21.45pt;z-index:251660288;visibility:visible;mso-wrap-style:square;mso-width-percent:0;mso-height-percent:0;mso-wrap-distance-left:9pt;mso-wrap-distance-top:3.6pt;mso-wrap-distance-right:9pt;mso-wrap-distance-bottom:3.6pt;mso-position-horizontal:absolute;mso-position-horizontal-relative:text;mso-position-vertical:absolute;mso-position-vertical-relative:text;mso-width-percent:0;mso-height-percent:0;mso-width-relative:margin;mso-height-relative:margin;v-text-anchor:top" o:gfxdata="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" filled="f" stroked="f">
                 <v:textbox>
                   <w:txbxContent>
                     <w:p>
@@ -2159,7 +2240,19 @@
                         <w:fldChar w:fldCharType="begin"/>
                       </w:r>
                       <w:r>
-                        <w:instrText xml:space="preserve"> MERGEFIELD  cognome \* Lower  \* MERGEFORMAT </w:instrText>
+                        <w:instrText xml:space="preserve"> MERGEFIELD  </w:instrText>
+                      </w:r>
+                      <w:r>
+                        <w:instrText>citta_di_nascita</w:instrText>
+                      </w:r>
+                      <w:r>
+                        <w:instrText xml:space="preserve"> \* </w:instrText>
+                      </w:r>
+                      <w:r>
+                        <w:instrText>Upper</w:instrText>
+                      </w:r>
+                      <w:r>
+                        <w:instrText xml:space="preserve">  \* MERGEFORMAT </w:instrText>
                       </w:r>
                       <w:r>
                         <w:fldChar w:fldCharType="separate"/>
@@ -2168,7 +2261,7 @@
                         <w:rPr>
                           <w:noProof/>
                         </w:rPr>
-                        <w:t>«via»</w:t>
+                        <w:t>«citta_di_nascita»</w:t>
                       </w:r>
                       <w:r>
                         <w:rPr>
@@ -2197,18 +2290,18 @@
         <mc:AlternateContent>
           <mc:Choice Requires="wps">
             <w:drawing>
-              <wp:anchor distT="45720" distB="45720" distL="114300" distR="114300" simplePos="0" relativeHeight="251658240" behindDoc="0" locked="0" layoutInCell="1" allowOverlap="1">
+              <wp:anchor distT="45720" distB="45720" distL="114300" distR="114300" simplePos="0" relativeHeight="251659264" behindDoc="0" locked="0" layoutInCell="1" allowOverlap="1">
                 <wp:simplePos x="0" y="0"/>
                 <wp:positionH relativeFrom="column">
-                  <wp:posOffset>2620282</wp:posOffset>
+                  <wp:posOffset>3306445</wp:posOffset>
                 </wp:positionH>
                 <wp:positionV relativeFrom="paragraph">
-                  <wp:posOffset>319495</wp:posOffset>
+                  <wp:posOffset>300355</wp:posOffset>
                 </wp:positionV>
-                <wp:extent cx="454660" cy="280670"/>
+                <wp:extent cx="1692275" cy="280670"/>
                 <wp:effectExtent l="0" t="0" r="0" b="0"/>
                 <wp:wrapSquare wrapText="bothSides"/>
-                <wp:docPr id="9" name="Text Box 2"/>
+                <wp:docPr id="10" name="Text Box 2"/>
                 <wp:cNvGraphicFramePr>
                   <a:graphicFrameLocks xmlns:a="http://schemas.openxmlformats.org/drawingml/2006/main"/>
                 </wp:cNvGraphicFramePr>
@@ -2221,7 +2314,7 @@
                       <wps:spPr bwMode="auto">
                         <a:xfrm>
                           <a:off x="0" y="0"/>
-                          <a:ext cx="454660" cy="280670"/>
+                          <a:ext cx="1692275" cy="280670"/>
                         </a:xfrm>
                         <a:prstGeom prst="rect">
                           <a:avLst/>
@@ -2262,7 +2355,19 @@
                               <w:fldChar w:fldCharType="begin"/>
                             </w:r>
                             <w:r>
-                              <w:instrText xml:space="preserve"> MERGEFIELD  cognome \* Lower  \* MERGEFORMAT </w:instrText>
+                              <w:instrText xml:space="preserve"> MERGEFIELD  </w:instrText>
+                            </w:r>
+                            <w:r>
+                              <w:instrText>telefono</w:instrText>
+                            </w:r>
+                            <w:r>
+                              <w:instrText xml:space="preserve"> \* </w:instrText>
+                            </w:r>
+                            <w:r>
+                              <w:instrText>Upper</w:instrText>
+                            </w:r>
+                            <w:r>
+                              <w:instrText xml:space="preserve"> \* MERGEFORMAT </w:instrText>
                             </w:r>
                             <w:r>
                               <w:fldChar w:fldCharType="separate"/>
@@ -2271,7 +2376,7 @@
                               <w:rPr>
                                 <w:noProof/>
                               </w:rPr>
-                              <w:t>«numero_civico»</w:t>
+                              <w:t>«telefono»</w:t>
                             </w:r>
                             <w:r>
                               <w:rPr>
@@ -2299,7 +2404,7 @@
           </mc:Choice>
           <mc:Fallback>
             <w:pict>
-              <v:shape id="_x0000_s1035" type="#_x0000_t202" style="position:absolute;margin-left:206.3pt;margin-top:25.15pt;width:35.8pt;height:22.1pt;z-index:251658240;visibility:visible;mso-wrap-style:square;mso-width-percent:0;mso-height-percent:0;mso-wrap-distance-left:9pt;mso-wrap-distance-top:3.6pt;mso-wrap-distance-right:9pt;mso-wrap-distance-bottom:3.6pt;mso-position-horizontal:absolute;mso-position-horizontal-relative:text;mso-position-vertical:absolute;mso-position-vertical-relative:text;mso-width-percent:0;mso-height-percent:0;mso-width-relative:margin;mso-height-relative:margin;v-text-anchor:top" o:gfxdata="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" filled="f" stroked="f">
+              <v:shape id="_x0000_s1034" type="#_x0000_t202" style="position:absolute;margin-left:260.35pt;margin-top:23.65pt;width:133.25pt;height:22.1pt;z-index:251659264;visibility:visible;mso-wrap-style:square;mso-width-percent:0;mso-height-percent:0;mso-wrap-distance-left:9pt;mso-wrap-distance-top:3.6pt;mso-wrap-distance-right:9pt;mso-wrap-distance-bottom:3.6pt;mso-position-horizontal:absolute;mso-position-horizontal-relative:text;mso-position-vertical:absolute;mso-position-vertical-relative:text;mso-width-percent:0;mso-height-percent:0;mso-width-relative:margin;mso-height-relative:margin;v-text-anchor:top" o:gfxdata="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" filled="f" stroked="f">
                 <v:textbox>
                   <w:txbxContent>
                     <w:p>
@@ -2312,7 +2417,19 @@
                         <w:fldChar w:fldCharType="begin"/>
                       </w:r>
                       <w:r>
-                        <w:instrText xml:space="preserve"> MERGEFIELD  cognome \* Lower  \* MERGEFORMAT </w:instrText>
+                        <w:instrText xml:space="preserve"> MERGEFIELD  </w:instrText>
+                      </w:r>
+                      <w:r>
+                        <w:instrText>telefono</w:instrText>
+                      </w:r>
+                      <w:r>
+                        <w:instrText xml:space="preserve"> \* </w:instrText>
+                      </w:r>
+                      <w:r>
+                        <w:instrText>Upper</w:instrText>
+                      </w:r>
+                      <w:r>
+                        <w:instrText xml:space="preserve"> \* MERGEFORMAT </w:instrText>
                       </w:r>
                       <w:r>
                         <w:fldChar w:fldCharType="separate"/>
@@ -2321,7 +2438,715 @@
                         <w:rPr>
                           <w:noProof/>
                         </w:rPr>
-                        <w:t>«numero_civico»</w:t>
+                        <w:t>«telefono»</w:t>
+                      </w:r>
+                      <w:r>
+                        <w:rPr>
+                          <w:noProof/>
+                        </w:rPr>
+                        <w:fldChar w:fldCharType="end"/>
+                      </w:r>
+                    </w:p>
+                  </w:txbxContent>
+                </v:textbox>
+                <w10:wrap type="square"/>
+              </v:shape>
+            </w:pict>
+          </mc:Fallback>
+        </mc:AlternateContent>
+      </w:r>
+      <w:r>
+        <w:rPr>
+          <w:rFonts w:ascii="Arial Narrow" w:hAnsi="Arial Narrow"/>
+          <w:b/>
+          <w:bCs/>
+          <w:noProof/>
+          <w:sz w:val="16"/>
+          <w:szCs w:val="16"/>
+        </w:rPr>
+        <mc:AlternateContent>
+          <mc:Choice Requires="wps">
+            <w:drawing>
+              <wp:anchor distT="45720" distB="45720" distL="114300" distR="114300" simplePos="0" relativeHeight="251657216" behindDoc="0" locked="0" layoutInCell="1" allowOverlap="1">
+                <wp:simplePos x="0" y="0"/>
+                <wp:positionH relativeFrom="column">
+                  <wp:posOffset>302260</wp:posOffset>
+                </wp:positionH>
+                <wp:positionV relativeFrom="paragraph">
+                  <wp:posOffset>288925</wp:posOffset>
+                </wp:positionV>
+                <wp:extent cx="2118360" cy="280670"/>
+                <wp:effectExtent l="0" t="0" r="0" b="0"/>
+                <wp:wrapSquare wrapText="bothSides"/>
+                <wp:docPr id="5" name="Text Box 2"/>
+                <wp:cNvGraphicFramePr>
+                  <a:graphicFrameLocks xmlns:a="http://schemas.openxmlformats.org/drawingml/2006/main"/>
+                </wp:cNvGraphicFramePr>
+                <a:graphic xmlns:a="http://schemas.openxmlformats.org/drawingml/2006/main">
+                  <a:graphicData uri="http://schemas.microsoft.com/office/word/2010/wordprocessingShape">
+                    <wps:wsp>
+                      <wps:cNvSpPr txBox="1">
+                        <a:spLocks noChangeArrowheads="1"/>
+                      </wps:cNvSpPr>
+                      <wps:spPr bwMode="auto">
+                        <a:xfrm>
+                          <a:off x="0" y="0"/>
+                          <a:ext cx="2118360" cy="280670"/>
+                        </a:xfrm>
+                        <a:prstGeom prst="rect">
+                          <a:avLst/>
+                        </a:prstGeom>
+                        <a:noFill/>
+                        <a:ln>
+                          <a:noFill/>
+                        </a:ln>
+                        <a:extLst>
+                          <a:ext uri="{909E8E84-426E-40DD-AFC4-6F175D3DCCD1}">
+                            <a14:hiddenFill xmlns:a14="http://schemas.microsoft.com/office/drawing/2010/main">
+                              <a:solidFill>
+                                <a:srgbClr val="FFFFFF"/>
+                              </a:solidFill>
+                            </a14:hiddenFill>
+                          </a:ext>
+                          <a:ext uri="{91240B29-F687-4F45-9708-019B960494DF}">
+                            <a14:hiddenLine xmlns:a14="http://schemas.microsoft.com/office/drawing/2010/main" w="9525">
+                              <a:solidFill>
+                                <a:srgbClr val="000000"/>
+                              </a:solidFill>
+                              <a:miter lim="800000"/>
+                              <a:headEnd/>
+                              <a:tailEnd/>
+                            </a14:hiddenLine>
+                          </a:ext>
+                        </a:extLst>
+                      </wps:spPr>
+                      <wps:txbx>
+                        <w:txbxContent>
+                          <w:p>
+                            <w:pPr>
+                              <w:rPr>
+                                <w:lang w:val="en-US"/>
+                              </w:rPr>
+                            </w:pPr>
+                            <w:r>
+                              <w:fldChar w:fldCharType="begin"/>
+                            </w:r>
+                            <w:r>
+                              <w:instrText xml:space="preserve"> MERGEFIELD  </w:instrText>
+                            </w:r>
+                            <w:r>
+                              <w:instrText>indirizzo</w:instrText>
+                            </w:r>
+                            <w:r>
+                              <w:instrText xml:space="preserve"> \* </w:instrText>
+                            </w:r>
+                            <w:r>
+                              <w:instrText xml:space="preserve">Upper </w:instrText>
+                            </w:r>
+                            <w:r>
+                              <w:instrText xml:space="preserve">\* MERGEFORMAT </w:instrText>
+                            </w:r>
+                            <w:r>
+                              <w:fldChar w:fldCharType="separate"/>
+                            </w:r>
+                            <w:r>
+                              <w:rPr>
+                                <w:noProof/>
+                              </w:rPr>
+                              <w:t>«VIA»</w:t>
+                            </w:r>
+                            <w:r>
+                              <w:rPr>
+                                <w:noProof/>
+                              </w:rPr>
+                              <w:fldChar w:fldCharType="end"/>
+                            </w:r>
+                          </w:p>
+                        </w:txbxContent>
+                      </wps:txbx>
+                      <wps:bodyPr rot="0" vert="horz" wrap="square" lIns="91440" tIns="45720" rIns="91440" bIns="45720" anchor="t" anchorCtr="0" upright="1">
+                        <a:noAutofit/>
+                      </wps:bodyPr>
+                    </wps:wsp>
+                  </a:graphicData>
+                </a:graphic>
+                <wp14:sizeRelH relativeFrom="margin">
+                  <wp14:pctWidth>0</wp14:pctWidth>
+                </wp14:sizeRelH>
+                <wp14:sizeRelV relativeFrom="margin">
+                  <wp14:pctHeight>0</wp14:pctHeight>
+                </wp14:sizeRelV>
+              </wp:anchor>
+            </w:drawing>
+          </mc:Choice>
+          <mc:Fallback>
+            <w:pict>
+              <v:shape id="_x0000_s1035" type="#_x0000_t202" style="position:absolute;margin-left:23.8pt;margin-top:22.75pt;width:166.8pt;height:22.1pt;z-index:251657216;visibility:visible;mso-wrap-style:square;mso-width-percent:0;mso-height-percent:0;mso-wrap-distance-left:9pt;mso-wrap-distance-top:3.6pt;mso-wrap-distance-right:9pt;mso-wrap-distance-bottom:3.6pt;mso-position-horizontal:absolute;mso-position-horizontal-relative:text;mso-position-vertical:absolute;mso-position-vertical-relative:text;mso-width-percent:0;mso-height-percent:0;mso-width-relative:margin;mso-height-relative:margin;v-text-anchor:top" o:gfxdata="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" filled="f" stroked="f">
+                <v:textbox>
+                  <w:txbxContent>
+                    <w:p>
+                      <w:pPr>
+                        <w:rPr>
+                          <w:lang w:val="en-US"/>
+                        </w:rPr>
+                      </w:pPr>
+                      <w:r>
+                        <w:fldChar w:fldCharType="begin"/>
+                      </w:r>
+                      <w:r>
+                        <w:instrText xml:space="preserve"> MERGEFIELD  </w:instrText>
+                      </w:r>
+                      <w:r>
+                        <w:instrText>indirizzo</w:instrText>
+                      </w:r>
+                      <w:r>
+                        <w:instrText xml:space="preserve"> \* </w:instrText>
+                      </w:r>
+                      <w:r>
+                        <w:instrText xml:space="preserve">Upper </w:instrText>
+                      </w:r>
+                      <w:r>
+                        <w:instrText xml:space="preserve">\* MERGEFORMAT </w:instrText>
+                      </w:r>
+                      <w:r>
+                        <w:fldChar w:fldCharType="separate"/>
+                      </w:r>
+                      <w:r>
+                        <w:rPr>
+                          <w:noProof/>
+                        </w:rPr>
+                        <w:t>«VIA»</w:t>
+                      </w:r>
+                      <w:r>
+                        <w:rPr>
+                          <w:noProof/>
+                        </w:rPr>
+                        <w:fldChar w:fldCharType="end"/>
+                      </w:r>
+                    </w:p>
+                  </w:txbxContent>
+                </v:textbox>
+                <w10:wrap type="square"/>
+              </v:shape>
+            </w:pict>
+          </mc:Fallback>
+        </mc:AlternateContent>
+      </w:r>
+      <w:r>
+        <w:rPr>
+          <w:rFonts w:ascii="Arial Narrow" w:hAnsi="Arial Narrow"/>
+          <w:b/>
+          <w:bCs/>
+          <w:noProof/>
+          <w:sz w:val="16"/>
+          <w:szCs w:val="16"/>
+        </w:rPr>
+        <mc:AlternateContent>
+          <mc:Choice Requires="wps">
+            <w:drawing>
+              <wp:anchor distT="45720" distB="45720" distL="114300" distR="114300" simplePos="0" relativeHeight="251655168" behindDoc="0" locked="0" layoutInCell="1" allowOverlap="1">
+                <wp:simplePos x="0" y="0"/>
+                <wp:positionH relativeFrom="column">
+                  <wp:posOffset>790575</wp:posOffset>
+                </wp:positionH>
+                <wp:positionV relativeFrom="paragraph">
+                  <wp:posOffset>73025</wp:posOffset>
+                </wp:positionV>
+                <wp:extent cx="2174875" cy="280670"/>
+                <wp:effectExtent l="0" t="0" r="0" b="0"/>
+                <wp:wrapSquare wrapText="bothSides"/>
+                <wp:docPr id="11" name="Text Box 2"/>
+                <wp:cNvGraphicFramePr>
+                  <a:graphicFrameLocks xmlns:a="http://schemas.openxmlformats.org/drawingml/2006/main"/>
+                </wp:cNvGraphicFramePr>
+                <a:graphic xmlns:a="http://schemas.openxmlformats.org/drawingml/2006/main">
+                  <a:graphicData uri="http://schemas.microsoft.com/office/word/2010/wordprocessingShape">
+                    <wps:wsp>
+                      <wps:cNvSpPr txBox="1">
+                        <a:spLocks noChangeArrowheads="1"/>
+                      </wps:cNvSpPr>
+                      <wps:spPr bwMode="auto">
+                        <a:xfrm>
+                          <a:off x="0" y="0"/>
+                          <a:ext cx="2174875" cy="280670"/>
+                        </a:xfrm>
+                        <a:prstGeom prst="rect">
+                          <a:avLst/>
+                        </a:prstGeom>
+                        <a:noFill/>
+                        <a:ln>
+                          <a:noFill/>
+                        </a:ln>
+                        <a:extLst>
+                          <a:ext uri="{909E8E84-426E-40DD-AFC4-6F175D3DCCD1}">
+                            <a14:hiddenFill xmlns:a14="http://schemas.microsoft.com/office/drawing/2010/main">
+                              <a:solidFill>
+                                <a:srgbClr val="FFFFFF"/>
+                              </a:solidFill>
+                            </a14:hiddenFill>
+                          </a:ext>
+                          <a:ext uri="{91240B29-F687-4F45-9708-019B960494DF}">
+                            <a14:hiddenLine xmlns:a14="http://schemas.microsoft.com/office/drawing/2010/main" w="9525">
+                              <a:solidFill>
+                                <a:srgbClr val="000000"/>
+                              </a:solidFill>
+                              <a:miter lim="800000"/>
+                              <a:headEnd/>
+                              <a:tailEnd/>
+                            </a14:hiddenLine>
+                          </a:ext>
+                        </a:extLst>
+                      </wps:spPr>
+                      <wps:txbx>
+                        <w:txbxContent>
+                          <w:p>
+                            <w:pPr>
+                              <w:rPr>
+                                <w:lang w:val="en-US"/>
+                              </w:rPr>
+                            </w:pPr>
+                            <w:r>
+                              <w:fldChar w:fldCharType="begin"/>
+                            </w:r>
+                            <w:r>
+                              <w:instrText xml:space="preserve"> MERGEFIELD  </w:instrText>
+                            </w:r>
+                            <w:r>
+                              <w:instrText>residenza</w:instrText>
+                            </w:r>
+                            <w:r>
+                              <w:instrText xml:space="preserve"> \* </w:instrText>
+                            </w:r>
+                            <w:r>
+                              <w:instrText>Upper</w:instrText>
+                            </w:r>
+                            <w:r>
+                              <w:instrText xml:space="preserve">  \* MERGEFORMAT </w:instrText>
+                            </w:r>
+                            <w:r>
+                              <w:fldChar w:fldCharType="separate"/>
+                            </w:r>
+                            <w:r>
+                              <w:rPr>
+                                <w:noProof/>
+                              </w:rPr>
+                              <w:t>«residenza»</w:t>
+                            </w:r>
+                            <w:r>
+                              <w:rPr>
+                                <w:noProof/>
+                              </w:rPr>
+                              <w:fldChar w:fldCharType="end"/>
+                            </w:r>
+                          </w:p>
+                        </w:txbxContent>
+                      </wps:txbx>
+                      <wps:bodyPr rot="0" vert="horz" wrap="square" lIns="91440" tIns="45720" rIns="91440" bIns="45720" anchor="t" anchorCtr="0" upright="1">
+                        <a:noAutofit/>
+                      </wps:bodyPr>
+                    </wps:wsp>
+                  </a:graphicData>
+                </a:graphic>
+                <wp14:sizeRelH relativeFrom="margin">
+                  <wp14:pctWidth>0</wp14:pctWidth>
+                </wp14:sizeRelH>
+                <wp14:sizeRelV relativeFrom="margin">
+                  <wp14:pctHeight>0</wp14:pctHeight>
+                </wp14:sizeRelV>
+              </wp:anchor>
+            </w:drawing>
+          </mc:Choice>
+          <mc:Fallback>
+            <w:pict>
+              <v:shape id="_x0000_s1036" type="#_x0000_t202" style="position:absolute;margin-left:62.25pt;margin-top:5.75pt;width:171.25pt;height:22.1pt;z-index:251655168;visibility:visible;mso-wrap-style:square;mso-width-percent:0;mso-height-percent:0;mso-wrap-distance-left:9pt;mso-wrap-distance-top:3.6pt;mso-wrap-distance-right:9pt;mso-wrap-distance-bottom:3.6pt;mso-position-horizontal:absolute;mso-position-horizontal-relative:text;mso-position-vertical:absolute;mso-position-vertical-relative:text;mso-width-percent:0;mso-height-percent:0;mso-width-relative:margin;mso-height-relative:margin;v-text-anchor:top" o:gfxdata="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" filled="f" stroked="f">
+                <v:textbox>
+                  <w:txbxContent>
+                    <w:p>
+                      <w:pPr>
+                        <w:rPr>
+                          <w:lang w:val="en-US"/>
+                        </w:rPr>
+                      </w:pPr>
+                      <w:r>
+                        <w:fldChar w:fldCharType="begin"/>
+                      </w:r>
+                      <w:r>
+                        <w:instrText xml:space="preserve"> MERGEFIELD  </w:instrText>
+                      </w:r>
+                      <w:r>
+                        <w:instrText>residenza</w:instrText>
+                      </w:r>
+                      <w:r>
+                        <w:instrText xml:space="preserve"> \* </w:instrText>
+                      </w:r>
+                      <w:r>
+                        <w:instrText>Upper</w:instrText>
+                      </w:r>
+                      <w:r>
+                        <w:instrText xml:space="preserve">  \* MERGEFORMAT </w:instrText>
+                      </w:r>
+                      <w:r>
+                        <w:fldChar w:fldCharType="separate"/>
+                      </w:r>
+                      <w:r>
+                        <w:rPr>
+                          <w:noProof/>
+                        </w:rPr>
+                        <w:t>«residenza»</w:t>
+                      </w:r>
+                      <w:r>
+                        <w:rPr>
+                          <w:noProof/>
+                        </w:rPr>
+                        <w:fldChar w:fldCharType="end"/>
+                      </w:r>
+                    </w:p>
+                  </w:txbxContent>
+                </v:textbox>
+                <w10:wrap type="square"/>
+              </v:shape>
+            </w:pict>
+          </mc:Fallback>
+        </mc:AlternateContent>
+      </w:r>
+      <w:r>
+        <w:rPr>
+          <w:rFonts w:ascii="Arial Narrow" w:hAnsi="Arial Narrow"/>
+          <w:b/>
+          <w:bCs/>
+          <w:noProof/>
+          <w:sz w:val="16"/>
+          <w:szCs w:val="16"/>
+        </w:rPr>
+        <mc:AlternateContent>
+          <mc:Choice Requires="wps">
+            <w:drawing>
+              <wp:anchor distT="45720" distB="45720" distL="114300" distR="114300" simplePos="0" relativeHeight="251662336" behindDoc="0" locked="0" layoutInCell="1" allowOverlap="1">
+                <wp:simplePos x="0" y="0"/>
+                <wp:positionH relativeFrom="column">
+                  <wp:posOffset>3380105</wp:posOffset>
+                </wp:positionH>
+                <wp:positionV relativeFrom="paragraph">
+                  <wp:posOffset>532765</wp:posOffset>
+                </wp:positionV>
+                <wp:extent cx="1459230" cy="280670"/>
+                <wp:effectExtent l="0" t="0" r="0" b="0"/>
+                <wp:wrapSquare wrapText="bothSides"/>
+                <wp:docPr id="8" name="Text Box 2"/>
+                <wp:cNvGraphicFramePr>
+                  <a:graphicFrameLocks xmlns:a="http://schemas.openxmlformats.org/drawingml/2006/main"/>
+                </wp:cNvGraphicFramePr>
+                <a:graphic xmlns:a="http://schemas.openxmlformats.org/drawingml/2006/main">
+                  <a:graphicData uri="http://schemas.microsoft.com/office/word/2010/wordprocessingShape">
+                    <wps:wsp>
+                      <wps:cNvSpPr txBox="1">
+                        <a:spLocks noChangeArrowheads="1"/>
+                      </wps:cNvSpPr>
+                      <wps:spPr bwMode="auto">
+                        <a:xfrm>
+                          <a:off x="0" y="0"/>
+                          <a:ext cx="1459230" cy="280670"/>
+                        </a:xfrm>
+                        <a:prstGeom prst="rect">
+                          <a:avLst/>
+                        </a:prstGeom>
+                        <a:noFill/>
+                        <a:ln>
+                          <a:noFill/>
+                        </a:ln>
+                        <a:extLst>
+                          <a:ext uri="{909E8E84-426E-40DD-AFC4-6F175D3DCCD1}">
+                            <a14:hiddenFill xmlns:a14="http://schemas.microsoft.com/office/drawing/2010/main">
+                              <a:solidFill>
+                                <a:srgbClr val="FFFFFF"/>
+                              </a:solidFill>
+                            </a14:hiddenFill>
+                          </a:ext>
+                          <a:ext uri="{91240B29-F687-4F45-9708-019B960494DF}">
+                            <a14:hiddenLine xmlns:a14="http://schemas.microsoft.com/office/drawing/2010/main" w="9525">
+                              <a:solidFill>
+                                <a:srgbClr val="000000"/>
+                              </a:solidFill>
+                              <a:miter lim="800000"/>
+                              <a:headEnd/>
+                              <a:tailEnd/>
+                            </a14:hiddenLine>
+                          </a:ext>
+                        </a:extLst>
+                      </wps:spPr>
+                      <wps:txbx>
+                        <w:txbxContent>
+                          <w:p>
+                            <w:pPr>
+                              <w:rPr>
+                                <w:lang w:val="en-US"/>
+                              </w:rPr>
+                            </w:pPr>
+                            <w:r>
+                              <w:fldChar w:fldCharType="begin"/>
+                            </w:r>
+                            <w:r>
+                              <w:instrText xml:space="preserve"> MERGEFIELD  </w:instrText>
+                            </w:r>
+                            <w:r>
+                              <w:instrText>data_di_nascita</w:instrText>
+                            </w:r>
+                            <w:r>
+                              <w:instrText xml:space="preserve"> \* </w:instrText>
+                            </w:r>
+                            <w:r>
+                              <w:instrText>Upper</w:instrText>
+                            </w:r>
+                            <w:r>
+                              <w:instrText xml:space="preserve">  \* MERGEFORMAT </w:instrText>
+                            </w:r>
+                            <w:r>
+                              <w:fldChar w:fldCharType="separate"/>
+                            </w:r>
+                            <w:r>
+                              <w:rPr>
+                                <w:noProof/>
+                              </w:rPr>
+                              <w:t>«data_di_nascita»</w:t>
+                            </w:r>
+                            <w:r>
+                              <w:rPr>
+                                <w:noProof/>
+                              </w:rPr>
+                              <w:fldChar w:fldCharType="end"/>
+                            </w:r>
+                          </w:p>
+                        </w:txbxContent>
+                      </wps:txbx>
+                      <wps:bodyPr rot="0" vert="horz" wrap="square" lIns="91440" tIns="45720" rIns="91440" bIns="45720" anchor="t" anchorCtr="0" upright="1">
+                        <a:noAutofit/>
+                      </wps:bodyPr>
+                    </wps:wsp>
+                  </a:graphicData>
+                </a:graphic>
+                <wp14:sizeRelH relativeFrom="margin">
+                  <wp14:pctWidth>0</wp14:pctWidth>
+                </wp14:sizeRelH>
+                <wp14:sizeRelV relativeFrom="margin">
+                  <wp14:pctHeight>0</wp14:pctHeight>
+                </wp14:sizeRelV>
+              </wp:anchor>
+            </w:drawing>
+          </mc:Choice>
+          <mc:Fallback>
+            <w:pict>
+              <v:shape id="_x0000_s1038" type="#_x0000_t202" style="position:absolute;margin-left:266.15pt;margin-top:41.95pt;width:114.9pt;height:22.1pt;z-index:251662336;visibility:visible;mso-wrap-style:square;mso-width-percent:0;mso-height-percent:0;mso-wrap-distance-left:9pt;mso-wrap-distance-top:3.6pt;mso-wrap-distance-right:9pt;mso-wrap-distance-bottom:3.6pt;mso-position-horizontal:absolute;mso-position-horizontal-relative:text;mso-position-vertical:absolute;mso-position-vertical-relative:text;mso-width-percent:0;mso-height-percent:0;mso-width-relative:margin;mso-height-relative:margin;v-text-anchor:top" o:gfxdata="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" filled="f" stroked="f">
+                <v:textbox>
+                  <w:txbxContent>
+                    <w:p>
+                      <w:pPr>
+                        <w:rPr>
+                          <w:lang w:val="en-US"/>
+                        </w:rPr>
+                      </w:pPr>
+                      <w:r>
+                        <w:fldChar w:fldCharType="begin"/>
+                      </w:r>
+                      <w:r>
+                        <w:instrText xml:space="preserve"> MERGEFIELD  </w:instrText>
+                      </w:r>
+                      <w:r>
+                        <w:instrText>data_di_nascita</w:instrText>
+                      </w:r>
+                      <w:r>
+                        <w:instrText xml:space="preserve"> \* </w:instrText>
+                      </w:r>
+                      <w:r>
+                        <w:instrText>Upper</w:instrText>
+                      </w:r>
+                      <w:r>
+                        <w:instrText xml:space="preserve">  \* MERGEFORMAT </w:instrText>
+                      </w:r>
+                      <w:r>
+                        <w:fldChar w:fldCharType="separate"/>
+                      </w:r>
+                      <w:r>
+                        <w:rPr>
+                          <w:noProof/>
+                        </w:rPr>
+                        <w:t>«data_di_nascita»</w:t>
+                      </w:r>
+                      <w:r>
+                        <w:rPr>
+                          <w:noProof/>
+                        </w:rPr>
+                        <w:fldChar w:fldCharType="end"/>
+                      </w:r>
+                    </w:p>
+                  </w:txbxContent>
+                </v:textbox>
+                <w10:wrap type="square"/>
+              </v:shape>
+            </w:pict>
+          </mc:Fallback>
+        </mc:AlternateContent>
+      </w:r>
+      <w:r>
+        <w:rPr>
+          <w:rFonts w:ascii="Arial Narrow" w:hAnsi="Arial Narrow"/>
+          <w:b/>
+          <w:bCs/>
+          <w:noProof/>
+          <w:sz w:val="16"/>
+          <w:szCs w:val="16"/>
+        </w:rPr>
+        <mc:AlternateContent>
+          <mc:Choice Requires="wps">
+            <w:drawing>
+              <wp:anchor distT="45720" distB="45720" distL="114300" distR="114300" simplePos="0" relativeHeight="251661312" behindDoc="0" locked="0" layoutInCell="1" allowOverlap="1">
+                <wp:simplePos x="0" y="0"/>
+                <wp:positionH relativeFrom="column">
+                  <wp:posOffset>2659131</wp:posOffset>
+                </wp:positionH>
+                <wp:positionV relativeFrom="paragraph">
+                  <wp:posOffset>546463</wp:posOffset>
+                </wp:positionV>
+                <wp:extent cx="521970" cy="272415"/>
+                <wp:effectExtent l="0" t="0" r="0" b="0"/>
+                <wp:wrapSquare wrapText="bothSides"/>
+                <wp:docPr id="7" name="Text Box 2"/>
+                <wp:cNvGraphicFramePr>
+                  <a:graphicFrameLocks xmlns:a="http://schemas.openxmlformats.org/drawingml/2006/main"/>
+                </wp:cNvGraphicFramePr>
+                <a:graphic xmlns:a="http://schemas.openxmlformats.org/drawingml/2006/main">
+                  <a:graphicData uri="http://schemas.microsoft.com/office/word/2010/wordprocessingShape">
+                    <wps:wsp>
+                      <wps:cNvSpPr txBox="1">
+                        <a:spLocks noChangeArrowheads="1"/>
+                      </wps:cNvSpPr>
+                      <wps:spPr bwMode="auto">
+                        <a:xfrm>
+                          <a:off x="0" y="0"/>
+                          <a:ext cx="521970" cy="272415"/>
+                        </a:xfrm>
+                        <a:prstGeom prst="rect">
+                          <a:avLst/>
+                        </a:prstGeom>
+                        <a:noFill/>
+                        <a:ln>
+                          <a:noFill/>
+                        </a:ln>
+                        <a:extLst>
+                          <a:ext uri="{909E8E84-426E-40DD-AFC4-6F175D3DCCD1}">
+                            <a14:hiddenFill xmlns:a14="http://schemas.microsoft.com/office/drawing/2010/main">
+                              <a:solidFill>
+                                <a:srgbClr val="FFFFFF"/>
+                              </a:solidFill>
+                            </a14:hiddenFill>
+                          </a:ext>
+                          <a:ext uri="{91240B29-F687-4F45-9708-019B960494DF}">
+                            <a14:hiddenLine xmlns:a14="http://schemas.microsoft.com/office/drawing/2010/main" w="9525">
+                              <a:solidFill>
+                                <a:srgbClr val="000000"/>
+                              </a:solidFill>
+                              <a:miter lim="800000"/>
+                              <a:headEnd/>
+                              <a:tailEnd/>
+                            </a14:hiddenLine>
+                          </a:ext>
+                        </a:extLst>
+                      </wps:spPr>
+                      <wps:txbx>
+                        <w:txbxContent>
+                          <w:p>
+                            <w:pPr>
+                              <w:rPr>
+                                <w:lang w:val="en-US"/>
+                              </w:rPr>
+                            </w:pPr>
+                            <w:r>
+                              <w:fldChar w:fldCharType="begin"/>
+                            </w:r>
+                            <w:r>
+                              <w:instrText xml:space="preserve"> MERGEFIELD  </w:instrText>
+                            </w:r>
+                            <w:r>
+                              <w:instrText>provincia_di_nascita</w:instrText>
+                            </w:r>
+                            <w:r>
+                              <w:instrText xml:space="preserve"> \* </w:instrText>
+                            </w:r>
+                            <w:r>
+                              <w:instrText>Upper</w:instrText>
+                            </w:r>
+                            <w:r>
+                              <w:instrText xml:space="preserve">  \* MERGEFORMAT </w:instrText>
+                            </w:r>
+                            <w:r>
+                              <w:fldChar w:fldCharType="separate"/>
+                            </w:r>
+                            <w:r>
+                              <w:rPr>
+                                <w:noProof/>
+                              </w:rPr>
+                              <w:t>«provincia_di_nascita»</w:t>
+                            </w:r>
+                            <w:r>
+                              <w:rPr>
+                                <w:noProof/>
+                              </w:rPr>
+                              <w:fldChar w:fldCharType="end"/>
+                            </w:r>
+                          </w:p>
+                        </w:txbxContent>
+                      </wps:txbx>
+                      <wps:bodyPr rot="0" vert="horz" wrap="square" lIns="91440" tIns="45720" rIns="91440" bIns="45720" anchor="t" anchorCtr="0" upright="1">
+                        <a:noAutofit/>
+                      </wps:bodyPr>
+                    </wps:wsp>
+                  </a:graphicData>
+                </a:graphic>
+                <wp14:sizeRelH relativeFrom="margin">
+                  <wp14:pctWidth>0</wp14:pctWidth>
+                </wp14:sizeRelH>
+                <wp14:sizeRelV relativeFrom="margin">
+                  <wp14:pctHeight>0</wp14:pctHeight>
+                </wp14:sizeRelV>
+              </wp:anchor>
+            </w:drawing>
+          </mc:Choice>
+          <mc:Fallback>
+            <w:pict>
+              <v:shape id="_x0000_s1039" type="#_x0000_t202" style="position:absolute;margin-left:209.4pt;margin-top:43.05pt;width:41.1pt;height:21.45pt;z-index:251661312;visibility:visible;mso-wrap-style:square;mso-width-percent:0;mso-height-percent:0;mso-wrap-distance-left:9pt;mso-wrap-distance-top:3.6pt;mso-wrap-distance-right:9pt;mso-wrap-distance-bottom:3.6pt;mso-position-horizontal:absolute;mso-position-horizontal-relative:text;mso-position-vertical:absolute;mso-position-vertical-relative:text;mso-width-percent:0;mso-height-percent:0;mso-width-relative:margin;mso-height-relative:margin;v-text-anchor:top" o:gfxdata="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" filled="f" stroked="f">
+                <v:textbox>
+                  <w:txbxContent>
+                    <w:p>
+                      <w:pPr>
+                        <w:rPr>
+                          <w:lang w:val="en-US"/>
+                        </w:rPr>
+                      </w:pPr>
+                      <w:r>
+                        <w:fldChar w:fldCharType="begin"/>
+                      </w:r>
+                      <w:r>
+                        <w:instrText xml:space="preserve"> MERGEFIELD  </w:instrText>
+                      </w:r>
+                      <w:r>
+                        <w:instrText>provincia_di_nascita</w:instrText>
+                      </w:r>
+                      <w:r>
+                        <w:instrText xml:space="preserve"> \* </w:instrText>
+                      </w:r>
+                      <w:r>
+                        <w:instrText>Upper</w:instrText>
+                      </w:r>
+                      <w:r>
+                        <w:instrText xml:space="preserve">  \* MERGEFORMAT </w:instrText>
+                      </w:r>
+                      <w:r>
+                        <w:fldChar w:fldCharType="separate"/>
+                      </w:r>
+                      <w:r>
+                        <w:rPr>
+                          <w:noProof/>
+                        </w:rPr>
+                        <w:t>«provincia_di_nascita»</w:t>
                       </w:r>
                       <w:r>
                         <w:rPr>
@@ -2415,7 +3240,13 @@
                               <w:fldChar w:fldCharType="begin"/>
                             </w:r>
                             <w:r>
-                              <w:instrText xml:space="preserve"> MERGEFIELD  cognome \* Lower  \* MERGEFORMAT </w:instrText>
+                              <w:instrText xml:space="preserve"> MERGEFIELD  </w:instrText>
+                            </w:r>
+                            <w:r>
+                              <w:instrText>cap</w:instrText>
+                            </w:r>
+                            <w:r>
+                              <w:instrText xml:space="preserve"> \* Lower  \* MERGEFORMAT </w:instrText>
                             </w:r>
                             <w:r>
                               <w:fldChar w:fldCharType="separate"/>
@@ -2452,7 +3283,7 @@
           </mc:Choice>
           <mc:Fallback>
             <w:pict>
-              <v:shape id="_x0000_s1036" type="#_x0000_t202" style="position:absolute;margin-left:269.15pt;margin-top:5.85pt;width:90.2pt;height:22.1pt;z-index:251656192;visibility:visible;mso-wrap-style:square;mso-width-percent:0;mso-height-percent:0;mso-wrap-distance-left:9pt;mso-wrap-distance-top:3.6pt;mso-wrap-distance-right:9pt;mso-wrap-distance-bottom:3.6pt;mso-position-horizontal:absolute;mso-position-horizontal-relative:text;mso-position-vertical:absolute;mso-position-vertical-relative:text;mso-width-percent:0;mso-height-percent:0;mso-width-relative:margin;mso-height-relative:margin;v-text-anchor:top" o:gfxdata="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" filled="f" stroked="f">
+              <v:shape id="_x0000_s1040" type="#_x0000_t202" style="position:absolute;margin-left:269.15pt;margin-top:5.85pt;width:90.2pt;height:22.1pt;z-index:251656192;visibility:visible;mso-wrap-style:square;mso-width-percent:0;mso-height-percent:0;mso-wrap-distance-left:9pt;mso-wrap-distance-top:3.6pt;mso-wrap-distance-right:9pt;mso-wrap-distance-bottom:3.6pt;mso-position-horizontal:absolute;mso-position-horizontal-relative:text;mso-position-vertical:absolute;mso-position-vertical-relative:text;mso-width-percent:0;mso-height-percent:0;mso-width-relative:margin;mso-height-relative:margin;v-text-anchor:top" o:gfxdata="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" filled="f" stroked="f">
                 <v:textbox>
                   <w:txbxContent>
                     <w:p>
@@ -2465,7 +3296,13 @@
                         <w:fldChar w:fldCharType="begin"/>
                       </w:r>
                       <w:r>
-                        <w:instrText xml:space="preserve"> MERGEFIELD  cognome \* Lower  \* MERGEFORMAT </w:instrText>
+                        <w:instrText xml:space="preserve"> MERGEFIELD  </w:instrText>
+                      </w:r>
+                      <w:r>
+                        <w:instrText>cap</w:instrText>
+                      </w:r>
+                      <w:r>
+                        <w:instrText xml:space="preserve"> \* Lower  \* MERGEFORMAT </w:instrText>
                       </w:r>
                       <w:r>
                         <w:fldChar w:fldCharType="separate"/>
@@ -2496,6 +3333,95 @@
           <w:rFonts w:ascii="Arial Narrow" w:hAnsi="Arial Narrow"/>
           <w:b/>
           <w:bCs/>
+          <w:sz w:val="16"/>
+          <w:szCs w:val="16"/>
+        </w:rPr>
+        <w:tab/>
+      </w:r>
+      <w:r>
+        <w:rPr>
+          <w:rFonts w:ascii="Arial Narrow" w:hAnsi="Arial Narrow"/>
+          <w:b/>
+          <w:bCs/>
+          <w:sz w:val="16"/>
+          <w:szCs w:val="16"/>
+        </w:rPr>
+        <w:tab/>
+      </w:r>
+      <w:r>
+        <w:rPr>
+          <w:rFonts w:ascii="Arial Narrow" w:hAnsi="Arial Narrow"/>
+          <w:b/>
+          <w:bCs/>
+          <w:sz w:val="16"/>
+          <w:szCs w:val="16"/>
+        </w:rPr>
+        <w:tab/>
+      </w:r>
+      <w:r>
+        <w:rPr>
+          <w:rFonts w:ascii="Arial Narrow" w:hAnsi="Arial Narrow"/>
+          <w:b/>
+          <w:bCs/>
+          <w:sz w:val="16"/>
+          <w:szCs w:val="16"/>
+        </w:rPr>
+        <w:tab/>
+      </w:r>
+      <w:r>
+        <w:rPr>
+          <w:rFonts w:ascii="Arial Narrow" w:hAnsi="Arial Narrow"/>
+          <w:b/>
+          <w:bCs/>
+          <w:sz w:val="16"/>
+          <w:szCs w:val="16"/>
+        </w:rPr>
+        <w:tab/>
+      </w:r>
+    </w:p>
+    <w:p>
+      <w:pPr>
+        <w:tabs>
+          <w:tab w:val="left" w:pos="1613"/>
+        </w:tabs>
+        <w:spacing w:line="240" w:lineRule="atLeast"/>
+        <w:rPr>
+          <w:rFonts w:ascii="Arial Narrow" w:hAnsi="Arial Narrow"/>
+          <w:b/>
+          <w:bCs/>
+          <w:sz w:val="16"/>
+          <w:szCs w:val="16"/>
+        </w:rPr>
+      </w:pPr>
+      <w:r>
+        <w:rPr>
+          <w:rFonts w:ascii="Arial Narrow" w:hAnsi="Arial Narrow"/>
+          <w:b/>
+          <w:bCs/>
+          <w:sz w:val="16"/>
+          <w:szCs w:val="16"/>
+        </w:rPr>
+        <w:tab/>
+      </w:r>
+    </w:p>
+    <w:p>
+      <w:pPr>
+        <w:tabs>
+          <w:tab w:val="left" w:pos="827"/>
+          <w:tab w:val="left" w:pos="5480"/>
+        </w:tabs>
+        <w:spacing w:line="240" w:lineRule="atLeast"/>
+        <w:rPr>
+          <w:rFonts w:ascii="Arial Narrow" w:hAnsi="Arial Narrow"/>
+          <w:b/>
+          <w:bCs/>
+          <w:sz w:val="16"/>
+          <w:szCs w:val="16"/>
+        </w:rPr>
+      </w:pPr>
+      <w:r>
+        <w:rPr>
+          <w:rFonts w:ascii="Arial Narrow" w:hAnsi="Arial Narrow"/>
           <w:noProof/>
           <w:sz w:val="16"/>
           <w:szCs w:val="16"/>
@@ -2503,18 +3429,18 @@
         <mc:AlternateContent>
           <mc:Choice Requires="wps">
             <w:drawing>
-              <wp:anchor distT="45720" distB="45720" distL="114300" distR="114300" simplePos="0" relativeHeight="251655168" behindDoc="0" locked="0" layoutInCell="1" allowOverlap="1">
+              <wp:anchor distT="45720" distB="45720" distL="114300" distR="114300" simplePos="0" relativeHeight="251664384" behindDoc="0" locked="0" layoutInCell="1" allowOverlap="1">
                 <wp:simplePos x="0" y="0"/>
                 <wp:positionH relativeFrom="column">
-                  <wp:posOffset>791845</wp:posOffset>
+                  <wp:posOffset>2852420</wp:posOffset>
                 </wp:positionH>
                 <wp:positionV relativeFrom="paragraph">
-                  <wp:posOffset>74295</wp:posOffset>
+                  <wp:posOffset>32385</wp:posOffset>
                 </wp:positionV>
-                <wp:extent cx="1831340" cy="280670"/>
+                <wp:extent cx="2186305" cy="280670"/>
                 <wp:effectExtent l="0" t="0" r="0" b="0"/>
                 <wp:wrapSquare wrapText="bothSides"/>
-                <wp:docPr id="11" name="Text Box 2"/>
+                <wp:docPr id="4" name="Text Box 2"/>
                 <wp:cNvGraphicFramePr>
                   <a:graphicFrameLocks xmlns:a="http://schemas.openxmlformats.org/drawingml/2006/main"/>
                 </wp:cNvGraphicFramePr>
@@ -2527,7 +3453,7 @@
                       <wps:spPr bwMode="auto">
                         <a:xfrm>
                           <a:off x="0" y="0"/>
-                          <a:ext cx="1831340" cy="280670"/>
+                          <a:ext cx="2186305" cy="280670"/>
                         </a:xfrm>
                         <a:prstGeom prst="rect">
                           <a:avLst/>
@@ -2571,10 +3497,16 @@
                               <w:instrText xml:space="preserve"> MERGEFIELD  </w:instrText>
                             </w:r>
                             <w:r>
-                              <w:instrText>residenza</w:instrText>
-                            </w:r>
-                            <w:r>
-                              <w:instrText xml:space="preserve"> \* Lower  \* MERGEFORMAT </w:instrText>
+                              <w:instrText>email</w:instrText>
+                            </w:r>
+                            <w:r>
+                              <w:instrText xml:space="preserve"> \* </w:instrText>
+                            </w:r>
+                            <w:r>
+                              <w:instrText>Upper</w:instrText>
+                            </w:r>
+                            <w:r>
+                              <w:instrText xml:space="preserve">\* MERGEFORMAT </w:instrText>
                             </w:r>
                             <w:r>
                               <w:fldChar w:fldCharType="separate"/>
@@ -2583,7 +3515,7 @@
                               <w:rPr>
                                 <w:noProof/>
                               </w:rPr>
-                              <w:t>«residenza»</w:t>
+                              <w:t>«email»</w:t>
                             </w:r>
                             <w:r>
                               <w:rPr>
@@ -2611,7 +3543,7 @@
           </mc:Choice>
           <mc:Fallback>
             <w:pict>
-              <v:shape id="_x0000_s1037" type="#_x0000_t202" style="position:absolute;margin-left:62.35pt;margin-top:5.85pt;width:144.2pt;height:22.1pt;z-index:251655168;visibility:visible;mso-wrap-style:square;mso-width-percent:0;mso-height-percent:0;mso-wrap-distance-left:9pt;mso-wrap-distance-top:3.6pt;mso-wrap-distance-right:9pt;mso-wrap-distance-bottom:3.6pt;mso-position-horizontal:absolute;mso-position-horizontal-relative:text;mso-position-vertical:absolute;mso-position-vertical-relative:text;mso-width-percent:0;mso-height-percent:0;mso-width-relative:margin;mso-height-relative:margin;v-text-anchor:top" o:gfxdata="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" filled="f" stroked="f">
+              <v:shape id="_x0000_s1041" type="#_x0000_t202" style="position:absolute;margin-left:224.6pt;margin-top:2.55pt;width:172.15pt;height:22.1pt;z-index:251664384;visibility:visible;mso-wrap-style:square;mso-width-percent:0;mso-height-percent:0;mso-wrap-distance-left:9pt;mso-wrap-distance-top:3.6pt;mso-wrap-distance-right:9pt;mso-wrap-distance-bottom:3.6pt;mso-position-horizontal:absolute;mso-position-horizontal-relative:text;mso-position-vertical:absolute;mso-position-vertical-relative:text;mso-width-percent:0;mso-height-percent:0;mso-width-relative:margin;mso-height-relative:margin;v-text-anchor:top" o:gfxdata="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" filled="f" stroked="f">
                 <v:textbox>
                   <w:txbxContent>
                     <w:p>
@@ -2627,10 +3559,16 @@
                         <w:instrText xml:space="preserve"> MERGEFIELD  </w:instrText>
                       </w:r>
                       <w:r>
-                        <w:instrText>residenza</w:instrText>
-                      </w:r>
-                      <w:r>
-                        <w:instrText xml:space="preserve"> \* Lower  \* MERGEFORMAT </w:instrText>
+                        <w:instrText>email</w:instrText>
+                      </w:r>
+                      <w:r>
+                        <w:instrText xml:space="preserve"> \* </w:instrText>
+                      </w:r>
+                      <w:r>
+                        <w:instrText>Upper</w:instrText>
+                      </w:r>
+                      <w:r>
+                        <w:instrText xml:space="preserve">\* MERGEFORMAT </w:instrText>
                       </w:r>
                       <w:r>
                         <w:fldChar w:fldCharType="separate"/>
@@ -2639,7 +3577,7 @@
                         <w:rPr>
                           <w:noProof/>
                         </w:rPr>
-                        <w:t>«residenza»</w:t>
+                        <w:t>«email»</w:t>
                       </w:r>
                       <w:r>
                         <w:rPr>
@@ -2658,93 +3596,23 @@
       </w:r>
       <w:r>
         <w:rPr>
-          <w:rFonts w:ascii="Arial Narrow" w:hAnsi="Arial Narrow"/>
-          <w:b/>
-          <w:bCs/>
-          <w:sz w:val="16"/>
-          <w:szCs w:val="16"/>
-        </w:rPr>
-        <w:tab/>
-      </w:r>
-      <w:r>
-        <w:rPr>
-          <w:rFonts w:ascii="Arial Narrow" w:hAnsi="Arial Narrow"/>
-          <w:b/>
-          <w:bCs/>
-          <w:sz w:val="16"/>
-          <w:szCs w:val="16"/>
-        </w:rPr>
-        <w:tab/>
-      </w:r>
-      <w:r>
-        <w:rPr>
-          <w:rFonts w:ascii="Arial Narrow" w:hAnsi="Arial Narrow"/>
-          <w:b/>
-          <w:bCs/>
-          <w:sz w:val="16"/>
-          <w:szCs w:val="16"/>
-        </w:rPr>
-        <w:tab/>
-      </w:r>
-      <w:r>
-        <w:rPr>
-          <w:rFonts w:ascii="Arial Narrow" w:hAnsi="Arial Narrow"/>
-          <w:b/>
-          <w:bCs/>
-          <w:sz w:val="16"/>
-          <w:szCs w:val="16"/>
-        </w:rPr>
-        <w:tab/>
-      </w:r>
-      <w:r>
-        <w:rPr>
-          <w:rFonts w:ascii="Arial Narrow" w:hAnsi="Arial Narrow"/>
-          <w:b/>
-          <w:bCs/>
-          <w:sz w:val="16"/>
-          <w:szCs w:val="16"/>
-        </w:rPr>
-        <w:tab/>
-      </w:r>
-    </w:p>
-    <w:p>
-      <w:pPr>
-        <w:tabs>
-          <w:tab w:val="left" w:pos="1613"/>
-        </w:tabs>
-        <w:spacing w:line="240" w:lineRule="atLeast"/>
-        <w:rPr>
-          <w:rFonts w:ascii="Arial Narrow" w:hAnsi="Arial Narrow"/>
-          <w:b/>
-          <w:bCs/>
-          <w:sz w:val="16"/>
-          <w:szCs w:val="16"/>
-        </w:rPr>
-      </w:pPr>
-      <w:r>
-        <w:rPr>
-          <w:rFonts w:ascii="Arial Narrow" w:hAnsi="Arial Narrow"/>
-          <w:b/>
-          <w:bCs/>
           <w:noProof/>
-          <w:sz w:val="16"/>
-          <w:szCs w:val="16"/>
         </w:rPr>
         <mc:AlternateContent>
           <mc:Choice Requires="wps">
             <w:drawing>
-              <wp:anchor distT="45720" distB="45720" distL="114300" distR="114300" simplePos="0" relativeHeight="251662336" behindDoc="0" locked="0" layoutInCell="1" allowOverlap="1">
+              <wp:anchor distT="45720" distB="45720" distL="114300" distR="114300" simplePos="0" relativeHeight="251663360" behindDoc="0" locked="0" layoutInCell="1" allowOverlap="1">
                 <wp:simplePos x="0" y="0"/>
                 <wp:positionH relativeFrom="column">
-                  <wp:posOffset>3382645</wp:posOffset>
+                  <wp:posOffset>597535</wp:posOffset>
                 </wp:positionH>
                 <wp:positionV relativeFrom="paragraph">
-                  <wp:posOffset>109855</wp:posOffset>
+                  <wp:posOffset>3810</wp:posOffset>
                 </wp:positionV>
-                <wp:extent cx="1302385" cy="280670"/>
+                <wp:extent cx="1760220" cy="280670"/>
                 <wp:effectExtent l="0" t="0" r="0" b="0"/>
                 <wp:wrapSquare wrapText="bothSides"/>
-                <wp:docPr id="8" name="Text Box 2"/>
+                <wp:docPr id="3" name="Text Box 2"/>
                 <wp:cNvGraphicFramePr>
                   <a:graphicFrameLocks xmlns:a="http://schemas.openxmlformats.org/drawingml/2006/main"/>
                 </wp:cNvGraphicFramePr>
@@ -2757,7 +3625,7 @@
                       <wps:spPr bwMode="auto">
                         <a:xfrm>
                           <a:off x="0" y="0"/>
-                          <a:ext cx="1302385" cy="280670"/>
+                          <a:ext cx="1760220" cy="280670"/>
                         </a:xfrm>
                         <a:prstGeom prst="rect">
                           <a:avLst/>
@@ -2798,7 +3666,19 @@
                               <w:fldChar w:fldCharType="begin"/>
                             </w:r>
                             <w:r>
-                              <w:instrText xml:space="preserve"> MERGEFIELD  cognome \* Lower  \* MERGEFORMAT </w:instrText>
+                              <w:instrText xml:space="preserve"> MERGEFIELD  </w:instrText>
+                            </w:r>
+                            <w:r>
+                              <w:instrText>codice_fiscale</w:instrText>
+                            </w:r>
+                            <w:r>
+                              <w:instrText xml:space="preserve"> \* </w:instrText>
+                            </w:r>
+                            <w:r>
+                              <w:instrText xml:space="preserve">Upper </w:instrText>
+                            </w:r>
+                            <w:r>
+                              <w:instrText xml:space="preserve">\* MERGEFORMAT </w:instrText>
                             </w:r>
                             <w:r>
                               <w:fldChar w:fldCharType="separate"/>
@@ -2807,7 +3687,7 @@
                               <w:rPr>
                                 <w:noProof/>
                               </w:rPr>
-                              <w:t>«data_di_nascita»</w:t>
+                              <w:t>«codice_fiscale»</w:t>
                             </w:r>
                             <w:r>
                               <w:rPr>
@@ -2835,7 +3715,7 @@
           </mc:Choice>
           <mc:Fallback>
             <w:pict>
-              <v:shape id="_x0000_s1038" type="#_x0000_t202" style="position:absolute;margin-left:266.35pt;margin-top:8.65pt;width:102.55pt;height:22.1pt;z-index:251662336;visibility:visible;mso-wrap-style:square;mso-width-percent:0;mso-height-percent:0;mso-wrap-distance-left:9pt;mso-wrap-distance-top:3.6pt;mso-wrap-distance-right:9pt;mso-wrap-distance-bottom:3.6pt;mso-position-horizontal:absolute;mso-position-horizontal-relative:text;mso-position-vertical:absolute;mso-position-vertical-relative:text;mso-width-percent:0;mso-height-percent:0;mso-width-relative:margin;mso-height-relative:margin;v-text-anchor:top" o:gfxdata="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" filled="f" stroked="f">
+              <v:shape id="_x0000_s1042" type="#_x0000_t202" style="position:absolute;margin-left:47.05pt;margin-top:.3pt;width:138.6pt;height:22.1pt;z-index:251663360;visibility:visible;mso-wrap-style:square;mso-width-percent:0;mso-height-percent:0;mso-wrap-distance-left:9pt;mso-wrap-distance-top:3.6pt;mso-wrap-distance-right:9pt;mso-wrap-distance-bottom:3.6pt;mso-position-horizontal:absolute;mso-position-horizontal-relative:text;mso-position-vertical:absolute;mso-position-vertical-relative:text;mso-width-percent:0;mso-height-percent:0;mso-width-relative:margin;mso-height-relative:margin;v-text-anchor:top" o:gfxdata="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" filled="f" stroked="f">
                 <v:textbox>
                   <w:txbxContent>
                     <w:p>
@@ -2848,7 +3728,19 @@
                         <w:fldChar w:fldCharType="begin"/>
                       </w:r>
                       <w:r>
-                        <w:instrText xml:space="preserve"> MERGEFIELD  cognome \* Lower  \* MERGEFORMAT </w:instrText>
+                        <w:instrText xml:space="preserve"> MERGEFIELD  </w:instrText>
+                      </w:r>
+                      <w:r>
+                        <w:instrText>codice_fiscale</w:instrText>
+                      </w:r>
+                      <w:r>
+                        <w:instrText xml:space="preserve"> \* </w:instrText>
+                      </w:r>
+                      <w:r>
+                        <w:instrText xml:space="preserve">Upper </w:instrText>
+                      </w:r>
+                      <w:r>
+                        <w:instrText xml:space="preserve">\* MERGEFORMAT </w:instrText>
                       </w:r>
                       <w:r>
                         <w:fldChar w:fldCharType="separate"/>
@@ -2857,7 +3749,7 @@
                         <w:rPr>
                           <w:noProof/>
                         </w:rPr>
-                        <w:t>«data_di_nascita»</w:t>
+                        <w:t>«codice_fiscale»</w:t>
                       </w:r>
                       <w:r>
                         <w:rPr>
@@ -2879,6 +3771,40 @@
           <w:rFonts w:ascii="Arial Narrow" w:hAnsi="Arial Narrow"/>
           <w:b/>
           <w:bCs/>
+          <w:sz w:val="16"/>
+          <w:szCs w:val="16"/>
+        </w:rPr>
+        <w:t xml:space="preserve">           </w:t>
+      </w:r>
+      <w:r>
+        <w:rPr>
+          <w:rFonts w:ascii="Arial Narrow" w:hAnsi="Arial Narrow"/>
+          <w:b/>
+          <w:bCs/>
+          <w:sz w:val="16"/>
+          <w:szCs w:val="16"/>
+        </w:rPr>
+        <w:tab/>
+      </w:r>
+    </w:p>
+    <w:p>
+      <w:pPr>
+        <w:tabs>
+          <w:tab w:val="left" w:pos="1467"/>
+          <w:tab w:val="left" w:pos="5280"/>
+        </w:tabs>
+        <w:spacing w:line="240" w:lineRule="atLeast"/>
+        <w:rPr>
+          <w:rFonts w:ascii="Arial Narrow" w:hAnsi="Arial Narrow"/>
+          <w:b/>
+          <w:bCs/>
+          <w:sz w:val="16"/>
+          <w:szCs w:val="16"/>
+        </w:rPr>
+      </w:pPr>
+      <w:r>
+        <w:rPr>
+          <w:rFonts w:ascii="Arial Narrow" w:hAnsi="Arial Narrow"/>
           <w:noProof/>
           <w:sz w:val="16"/>
           <w:szCs w:val="16"/>
@@ -2886,18 +3812,18 @@
         <mc:AlternateContent>
           <mc:Choice Requires="wps">
             <w:drawing>
-              <wp:anchor distT="45720" distB="45720" distL="114300" distR="114300" simplePos="0" relativeHeight="251661312" behindDoc="0" locked="0" layoutInCell="1" allowOverlap="1">
+              <wp:anchor distT="45720" distB="45720" distL="114300" distR="114300" simplePos="0" relativeHeight="251666432" behindDoc="0" locked="0" layoutInCell="1" allowOverlap="1">
                 <wp:simplePos x="0" y="0"/>
                 <wp:positionH relativeFrom="column">
-                  <wp:posOffset>2675073</wp:posOffset>
+                  <wp:posOffset>3113405</wp:posOffset>
                 </wp:positionH>
                 <wp:positionV relativeFrom="paragraph">
-                  <wp:posOffset>109855</wp:posOffset>
+                  <wp:posOffset>107315</wp:posOffset>
                 </wp:positionV>
-                <wp:extent cx="502285" cy="280670"/>
+                <wp:extent cx="1771650" cy="280670"/>
                 <wp:effectExtent l="0" t="0" r="0" b="0"/>
                 <wp:wrapSquare wrapText="bothSides"/>
-                <wp:docPr id="7" name="Text Box 2"/>
+                <wp:docPr id="2" name="Text Box 2"/>
                 <wp:cNvGraphicFramePr>
                   <a:graphicFrameLocks xmlns:a="http://schemas.openxmlformats.org/drawingml/2006/main"/>
                 </wp:cNvGraphicFramePr>
@@ -2910,7 +3836,7 @@
                       <wps:spPr bwMode="auto">
                         <a:xfrm>
                           <a:off x="0" y="0"/>
-                          <a:ext cx="502285" cy="280670"/>
+                          <a:ext cx="1771650" cy="280670"/>
                         </a:xfrm>
                         <a:prstGeom prst="rect">
                           <a:avLst/>
@@ -2951,7 +3877,19 @@
                               <w:fldChar w:fldCharType="begin"/>
                             </w:r>
                             <w:r>
-                              <w:instrText xml:space="preserve"> MERGEFIELD  cognome \* Lower  \* MERGEFORMAT </w:instrText>
+                              <w:instrText xml:space="preserve"> MERGEFIELD  </w:instrText>
+                            </w:r>
+                            <w:r>
+                              <w:instrText>documento_di_riconoscimento</w:instrText>
+                            </w:r>
+                            <w:r>
+                              <w:instrText xml:space="preserve"> \* </w:instrText>
+                            </w:r>
+                            <w:r>
+                              <w:instrText>Upp</w:instrText>
+                            </w:r>
+                            <w:r>
+                              <w:instrText xml:space="preserve">er  \* MERGEFORMAT </w:instrText>
                             </w:r>
                             <w:r>
                               <w:fldChar w:fldCharType="separate"/>
@@ -2960,7 +3898,7 @@
                               <w:rPr>
                                 <w:noProof/>
                               </w:rPr>
-                              <w:t>«provincia_di_nascita»</w:t>
+                              <w:t>«documento_di_riconoscimento»</w:t>
                             </w:r>
                             <w:r>
                               <w:rPr>
@@ -2988,9 +3926,10 @@
           </mc:Choice>
           <mc:Fallback>
             <w:pict>
-              <v:shape id="_x0000_s1039" type="#_x0000_t202" style="position:absolute;margin-left:210.65pt;margin-top:8.65pt;width:39.55pt;height:22.1pt;z-index:251661312;visibility:visible;mso-wrap-style:square;mso-width-percent:0;mso-height-percent:0;mso-wrap-distance-left:9pt;mso-wrap-distance-top:3.6pt;mso-wrap-distance-right:9pt;mso-wrap-distance-bottom:3.6pt;mso-position-horizontal:absolute;mso-position-horizontal-relative:text;mso-position-vertical:absolute;mso-position-vertical-relative:text;mso-width-percent:0;mso-height-percent:0;mso-width-relative:margin;mso-height-relative:margin;v-text-anchor:top" o:gfxdata="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" filled="f" stroked="f">
+              <v:shape id="_x0000_s1043" type="#_x0000_t202" style="position:absolute;margin-left:245.15pt;margin-top:8.45pt;width:139.5pt;height:22.1pt;z-index:251666432;visibility:visible;mso-wrap-style:square;mso-width-percent:0;mso-height-percent:0;mso-wrap-distance-left:9pt;mso-wrap-distance-top:3.6pt;mso-wrap-distance-right:9pt;mso-wrap-distance-bottom:3.6pt;mso-position-horizontal:absolute;mso-position-horizontal-relative:text;mso-position-vertical:absolute;mso-position-vertical-relative:text;mso-width-percent:0;mso-height-percent:0;mso-width-relative:margin;mso-height-relative:margin;v-text-anchor:top" o:gfxdata="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" filled="f" stroked="f">
                 <v:textbox>
                   <w:txbxContent>
+                    <w:bookmarkStart w:id="1" w:name="_GoBack"/>
                     <w:p>
                       <w:pPr>
                         <w:rPr>
@@ -3001,7 +3940,19 @@
                         <w:fldChar w:fldCharType="begin"/>
                       </w:r>
                       <w:r>
-                        <w:instrText xml:space="preserve"> MERGEFIELD  cognome \* Lower  \* MERGEFORMAT </w:instrText>
+                        <w:instrText xml:space="preserve"> MERGEFIELD  </w:instrText>
+                      </w:r>
+                      <w:r>
+                        <w:instrText>documento_di_riconoscimento</w:instrText>
+                      </w:r>
+                      <w:r>
+                        <w:instrText xml:space="preserve"> \* </w:instrText>
+                      </w:r>
+                      <w:r>
+                        <w:instrText>Upp</w:instrText>
+                      </w:r>
+                      <w:r>
+                        <w:instrText xml:space="preserve">er  \* MERGEFORMAT </w:instrText>
                       </w:r>
                       <w:r>
                         <w:fldChar w:fldCharType="separate"/>
@@ -3010,7 +3961,7 @@
                         <w:rPr>
                           <w:noProof/>
                         </w:rPr>
-                        <w:t>«provincia_di_nascita»</w:t>
+                        <w:t>«documento_di_riconoscimento»</w:t>
                       </w:r>
                       <w:r>
                         <w:rPr>
@@ -3018,6 +3969,7 @@
                         </w:rPr>
                         <w:fldChar w:fldCharType="end"/>
                       </w:r>
+                      <w:bookmarkEnd w:id="1"/>
                     </w:p>
                   </w:txbxContent>
                 </v:textbox>
@@ -3029,28 +3981,23 @@
       </w:r>
       <w:r>
         <w:rPr>
-          <w:rFonts w:ascii="Arial Narrow" w:hAnsi="Arial Narrow"/>
-          <w:b/>
-          <w:bCs/>
           <w:noProof/>
-          <w:sz w:val="16"/>
-          <w:szCs w:val="16"/>
         </w:rPr>
         <mc:AlternateContent>
           <mc:Choice Requires="wps">
             <w:drawing>
-              <wp:anchor distT="45720" distB="45720" distL="114300" distR="114300" simplePos="0" relativeHeight="251660288" behindDoc="0" locked="0" layoutInCell="1" allowOverlap="1">
+              <wp:anchor distT="45720" distB="45720" distL="114300" distR="114300" simplePos="0" relativeHeight="251665408" behindDoc="0" locked="0" layoutInCell="1" allowOverlap="1">
                 <wp:simplePos x="0" y="0"/>
                 <wp:positionH relativeFrom="column">
-                  <wp:posOffset>606425</wp:posOffset>
+                  <wp:posOffset>705485</wp:posOffset>
                 </wp:positionH>
                 <wp:positionV relativeFrom="paragraph">
-                  <wp:posOffset>109855</wp:posOffset>
+                  <wp:posOffset>101600</wp:posOffset>
                 </wp:positionV>
-                <wp:extent cx="1831340" cy="280670"/>
+                <wp:extent cx="1765935" cy="280670"/>
                 <wp:effectExtent l="0" t="0" r="0" b="0"/>
                 <wp:wrapSquare wrapText="bothSides"/>
-                <wp:docPr id="6" name="Text Box 2"/>
+                <wp:docPr id="1" name="Text Box 2"/>
                 <wp:cNvGraphicFramePr>
                   <a:graphicFrameLocks xmlns:a="http://schemas.openxmlformats.org/drawingml/2006/main"/>
                 </wp:cNvGraphicFramePr>
@@ -3063,7 +4010,7 @@
                       <wps:spPr bwMode="auto">
                         <a:xfrm>
                           <a:off x="0" y="0"/>
-                          <a:ext cx="1831340" cy="280670"/>
+                          <a:ext cx="1765935" cy="280670"/>
                         </a:xfrm>
                         <a:prstGeom prst="rect">
                           <a:avLst/>
@@ -3104,7 +4051,19 @@
                               <w:fldChar w:fldCharType="begin"/>
                             </w:r>
                             <w:r>
-                              <w:instrText xml:space="preserve"> MERGEFIELD  cognome \* Lower  \* MERGEFORMAT </w:instrText>
+                              <w:instrText xml:space="preserve"> MERGEFIELD  </w:instrText>
+                            </w:r>
+                            <w:r>
+                              <w:instrText>professione</w:instrText>
+                            </w:r>
+                            <w:r>
+                              <w:instrText xml:space="preserve"> \* </w:instrText>
+                            </w:r>
+                            <w:r>
+                              <w:instrText>Upp</w:instrText>
+                            </w:r>
+                            <w:r>
+                              <w:instrText xml:space="preserve">er  \* MERGEFORMAT </w:instrText>
                             </w:r>
                             <w:r>
                               <w:fldChar w:fldCharType="separate"/>
@@ -3113,7 +4072,7 @@
                               <w:rPr>
                                 <w:noProof/>
                               </w:rPr>
-                              <w:t>«citta_di_nascita»</w:t>
+                              <w:t>«professione»</w:t>
                             </w:r>
                             <w:r>
                               <w:rPr>
@@ -3141,9 +4100,10 @@
           </mc:Choice>
           <mc:Fallback>
             <w:pict>
-              <v:shape id="_x0000_s1040" type="#_x0000_t202" style="position:absolute;margin-left:47.75pt;margin-top:8.65pt;width:144.2pt;height:22.1pt;z-index:251660288;visibility:visible;mso-wrap-style:square;mso-width-percent:0;mso-height-percent:0;mso-wrap-distance-left:9pt;mso-wrap-distance-top:3.6pt;mso-wrap-distance-right:9pt;mso-wrap-distance-bottom:3.6pt;mso-position-horizontal:absolute;mso-position-horizontal-relative:text;mso-position-vertical:absolute;mso-position-vertical-relative:text;mso-width-percent:0;mso-height-percent:0;mso-width-relative:margin;mso-height-relative:margin;v-text-anchor:top" o:gfxdata="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" filled="f" stroked="f">
+              <v:shape id="_x0000_s1044" type="#_x0000_t202" style="position:absolute;margin-left:55.55pt;margin-top:8pt;width:139.05pt;height:22.1pt;z-index:251665408;visibility:visible;mso-wrap-style:square;mso-width-percent:0;mso-height-percent:0;mso-wrap-distance-left:9pt;mso-wrap-distance-top:3.6pt;mso-wrap-distance-right:9pt;mso-wrap-distance-bottom:3.6pt;mso-position-horizontal:absolute;mso-position-horizontal-relative:text;mso-position-vertical:absolute;mso-position-vertical-relative:text;mso-width-percent:0;mso-height-percent:0;mso-width-relative:margin;mso-height-relative:margin;v-text-anchor:top" o:gfxdata="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" filled="f" stroked="f">
                 <v:textbox>
                   <w:txbxContent>
+                    <w:bookmarkStart w:id="1" w:name="_GoBack"/>
                     <w:p>
                       <w:pPr>
                         <w:rPr>
@@ -3154,7 +4114,19 @@
                         <w:fldChar w:fldCharType="begin"/>
                       </w:r>
                       <w:r>
-                        <w:instrText xml:space="preserve"> MERGEFIELD  cognome \* Lower  \* MERGEFORMAT </w:instrText>
+                        <w:instrText xml:space="preserve"> MERGEFIELD  </w:instrText>
+                      </w:r>
+                      <w:r>
+                        <w:instrText>professione</w:instrText>
+                      </w:r>
+                      <w:r>
+                        <w:instrText xml:space="preserve"> \* </w:instrText>
+                      </w:r>
+                      <w:r>
+                        <w:instrText>Upp</w:instrText>
+                      </w:r>
+                      <w:r>
+                        <w:instrText xml:space="preserve">er  \* MERGEFORMAT </w:instrText>
                       </w:r>
                       <w:r>
                         <w:fldChar w:fldCharType="separate"/>
@@ -3163,7 +4135,7 @@
                         <w:rPr>
                           <w:noProof/>
                         </w:rPr>
-                        <w:t>«citta_di_nascita»</w:t>
+                        <w:t>«professione»</w:t>
                       </w:r>
                       <w:r>
                         <w:rPr>
@@ -3171,6 +4143,7 @@
                         </w:rPr>
                         <w:fldChar w:fldCharType="end"/>
                       </w:r>
+                      <w:bookmarkEnd w:id="1"/>
                     </w:p>
                   </w:txbxContent>
                 </v:textbox>
@@ -3190,666 +4163,6 @@
         </w:rPr>
         <w:tab/>
       </w:r>
-    </w:p>
-    <w:p>
-      <w:pPr>
-        <w:tabs>
-          <w:tab w:val="left" w:pos="827"/>
-          <w:tab w:val="left" w:pos="5480"/>
-        </w:tabs>
-        <w:spacing w:line="240" w:lineRule="atLeast"/>
-        <w:rPr>
-          <w:rFonts w:ascii="Arial Narrow" w:hAnsi="Arial Narrow"/>
-          <w:b/>
-          <w:bCs/>
-          <w:sz w:val="16"/>
-          <w:szCs w:val="16"/>
-        </w:rPr>
-      </w:pPr>
-      <w:r>
-        <w:rPr>
-          <w:rFonts w:ascii="Arial Narrow" w:hAnsi="Arial Narrow"/>
-          <w:b/>
-          <w:bCs/>
-          <w:sz w:val="16"/>
-          <w:szCs w:val="16"/>
-        </w:rPr>
-        <w:t xml:space="preserve">           </w:t>
-      </w:r>
-      <w:r>
-        <w:rPr>
-          <w:rFonts w:ascii="Arial Narrow" w:hAnsi="Arial Narrow"/>
-          <w:b/>
-          <w:bCs/>
-          <w:sz w:val="16"/>
-          <w:szCs w:val="16"/>
-        </w:rPr>
-        <w:tab/>
-      </w:r>
-    </w:p>
-    <w:p>
-      <w:pPr>
-        <w:tabs>
-          <w:tab w:val="left" w:pos="1467"/>
-          <w:tab w:val="left" w:pos="5280"/>
-        </w:tabs>
-        <w:spacing w:line="240" w:lineRule="atLeast"/>
-        <w:rPr>
-          <w:rFonts w:ascii="Arial Narrow" w:hAnsi="Arial Narrow"/>
-          <w:b/>
-          <w:bCs/>
-          <w:sz w:val="16"/>
-          <w:szCs w:val="16"/>
-        </w:rPr>
-      </w:pPr>
-      <w:r>
-        <w:rPr>
-          <w:rFonts w:ascii="Arial Narrow" w:hAnsi="Arial Narrow"/>
-          <w:noProof/>
-          <w:sz w:val="16"/>
-          <w:szCs w:val="16"/>
-        </w:rPr>
-        <mc:AlternateContent>
-          <mc:Choice Requires="wps">
-            <w:drawing>
-              <wp:anchor distT="45720" distB="45720" distL="114300" distR="114300" simplePos="0" relativeHeight="251666432" behindDoc="0" locked="0" layoutInCell="1" allowOverlap="1">
-                <wp:simplePos x="0" y="0"/>
-                <wp:positionH relativeFrom="column">
-                  <wp:posOffset>3115764</wp:posOffset>
-                </wp:positionH>
-                <wp:positionV relativeFrom="paragraph">
-                  <wp:posOffset>262708</wp:posOffset>
-                </wp:positionV>
-                <wp:extent cx="1943100" cy="280670"/>
-                <wp:effectExtent l="0" t="0" r="0" b="0"/>
-                <wp:wrapSquare wrapText="bothSides"/>
-                <wp:docPr id="2" name="Text Box 2"/>
-                <wp:cNvGraphicFramePr>
-                  <a:graphicFrameLocks xmlns:a="http://schemas.openxmlformats.org/drawingml/2006/main"/>
-                </wp:cNvGraphicFramePr>
-                <a:graphic xmlns:a="http://schemas.openxmlformats.org/drawingml/2006/main">
-                  <a:graphicData uri="http://schemas.microsoft.com/office/word/2010/wordprocessingShape">
-                    <wps:wsp>
-                      <wps:cNvSpPr txBox="1">
-                        <a:spLocks noChangeArrowheads="1"/>
-                      </wps:cNvSpPr>
-                      <wps:spPr bwMode="auto">
-                        <a:xfrm>
-                          <a:off x="0" y="0"/>
-                          <a:ext cx="1943100" cy="280670"/>
-                        </a:xfrm>
-                        <a:prstGeom prst="rect">
-                          <a:avLst/>
-                        </a:prstGeom>
-                        <a:noFill/>
-                        <a:ln>
-                          <a:noFill/>
-                        </a:ln>
-                        <a:extLst>
-                          <a:ext uri="{909E8E84-426E-40DD-AFC4-6F175D3DCCD1}">
-                            <a14:hiddenFill xmlns:a14="http://schemas.microsoft.com/office/drawing/2010/main">
-                              <a:solidFill>
-                                <a:srgbClr val="FFFFFF"/>
-                              </a:solidFill>
-                            </a14:hiddenFill>
-                          </a:ext>
-                          <a:ext uri="{91240B29-F687-4F45-9708-019B960494DF}">
-                            <a14:hiddenLine xmlns:a14="http://schemas.microsoft.com/office/drawing/2010/main" w="9525">
-                              <a:solidFill>
-                                <a:srgbClr val="000000"/>
-                              </a:solidFill>
-                              <a:miter lim="800000"/>
-                              <a:headEnd/>
-                              <a:tailEnd/>
-                            </a14:hiddenLine>
-                          </a:ext>
-                        </a:extLst>
-                      </wps:spPr>
-                      <wps:txbx>
-                        <w:txbxContent>
-                          <w:p>
-                            <w:pPr>
-                              <w:rPr>
-                                <w:lang w:val="en-US"/>
-                              </w:rPr>
-                            </w:pPr>
-                            <w:r>
-                              <w:fldChar w:fldCharType="begin"/>
-                            </w:r>
-                            <w:r>
-                              <w:instrText xml:space="preserve"> MERGEFIELD  cognome \* Lower  \* MERGEFORMAT </w:instrText>
-                            </w:r>
-                            <w:r>
-                              <w:fldChar w:fldCharType="separate"/>
-                            </w:r>
-                            <w:r>
-                              <w:rPr>
-                                <w:noProof/>
-                              </w:rPr>
-                              <w:t>«documento_di_riconoscimento»</w:t>
-                            </w:r>
-                            <w:r>
-                              <w:rPr>
-                                <w:noProof/>
-                              </w:rPr>
-                              <w:fldChar w:fldCharType="end"/>
-                            </w:r>
-                          </w:p>
-                        </w:txbxContent>
-                      </wps:txbx>
-                      <wps:bodyPr rot="0" vert="horz" wrap="square" lIns="91440" tIns="45720" rIns="91440" bIns="45720" anchor="t" anchorCtr="0" upright="1">
-                        <a:noAutofit/>
-                      </wps:bodyPr>
-                    </wps:wsp>
-                  </a:graphicData>
-                </a:graphic>
-                <wp14:sizeRelH relativeFrom="margin">
-                  <wp14:pctWidth>0</wp14:pctWidth>
-                </wp14:sizeRelH>
-                <wp14:sizeRelV relativeFrom="margin">
-                  <wp14:pctHeight>0</wp14:pctHeight>
-                </wp14:sizeRelV>
-              </wp:anchor>
-            </w:drawing>
-          </mc:Choice>
-          <mc:Fallback>
-            <w:pict>
-              <v:shape id="_x0000_s1041" type="#_x0000_t202" style="position:absolute;margin-left:245.35pt;margin-top:20.7pt;width:153pt;height:22.1pt;z-index:251666432;visibility:visible;mso-wrap-style:square;mso-width-percent:0;mso-height-percent:0;mso-wrap-distance-left:9pt;mso-wrap-distance-top:3.6pt;mso-wrap-distance-right:9pt;mso-wrap-distance-bottom:3.6pt;mso-position-horizontal:absolute;mso-position-horizontal-relative:text;mso-position-vertical:absolute;mso-position-vertical-relative:text;mso-width-percent:0;mso-height-percent:0;mso-width-relative:margin;mso-height-relative:margin;v-text-anchor:top" o:gfxdata="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" filled="f" stroked="f">
-                <v:textbox>
-                  <w:txbxContent>
-                    <w:p>
-                      <w:pPr>
-                        <w:rPr>
-                          <w:lang w:val="en-US"/>
-                        </w:rPr>
-                      </w:pPr>
-                      <w:r>
-                        <w:fldChar w:fldCharType="begin"/>
-                      </w:r>
-                      <w:r>
-                        <w:instrText xml:space="preserve"> MERGEFIELD  cognome \* Lower  \* MERGEFORMAT </w:instrText>
-                      </w:r>
-                      <w:r>
-                        <w:fldChar w:fldCharType="separate"/>
-                      </w:r>
-                      <w:r>
-                        <w:rPr>
-                          <w:noProof/>
-                        </w:rPr>
-                        <w:t>«documento_di_riconoscimento»</w:t>
-                      </w:r>
-                      <w:r>
-                        <w:rPr>
-                          <w:noProof/>
-                        </w:rPr>
-                        <w:fldChar w:fldCharType="end"/>
-                      </w:r>
-                    </w:p>
-                  </w:txbxContent>
-                </v:textbox>
-                <w10:wrap type="square"/>
-              </v:shape>
-            </w:pict>
-          </mc:Fallback>
-        </mc:AlternateContent>
-      </w:r>
-      <w:r>
-        <w:rPr>
-          <w:noProof/>
-        </w:rPr>
-        <mc:AlternateContent>
-          <mc:Choice Requires="wps">
-            <w:drawing>
-              <wp:anchor distT="45720" distB="45720" distL="114300" distR="114300" simplePos="0" relativeHeight="251665408" behindDoc="0" locked="0" layoutInCell="1" allowOverlap="1">
-                <wp:simplePos x="0" y="0"/>
-                <wp:positionH relativeFrom="column">
-                  <wp:posOffset>731973</wp:posOffset>
-                </wp:positionH>
-                <wp:positionV relativeFrom="paragraph">
-                  <wp:posOffset>262618</wp:posOffset>
-                </wp:positionV>
-                <wp:extent cx="1831340" cy="280670"/>
-                <wp:effectExtent l="0" t="0" r="0" b="0"/>
-                <wp:wrapSquare wrapText="bothSides"/>
-                <wp:docPr id="1" name="Text Box 2"/>
-                <wp:cNvGraphicFramePr>
-                  <a:graphicFrameLocks xmlns:a="http://schemas.openxmlformats.org/drawingml/2006/main"/>
-                </wp:cNvGraphicFramePr>
-                <a:graphic xmlns:a="http://schemas.openxmlformats.org/drawingml/2006/main">
-                  <a:graphicData uri="http://schemas.microsoft.com/office/word/2010/wordprocessingShape">
-                    <wps:wsp>
-                      <wps:cNvSpPr txBox="1">
-                        <a:spLocks noChangeArrowheads="1"/>
-                      </wps:cNvSpPr>
-                      <wps:spPr bwMode="auto">
-                        <a:xfrm>
-                          <a:off x="0" y="0"/>
-                          <a:ext cx="1831340" cy="280670"/>
-                        </a:xfrm>
-                        <a:prstGeom prst="rect">
-                          <a:avLst/>
-                        </a:prstGeom>
-                        <a:noFill/>
-                        <a:ln>
-                          <a:noFill/>
-                        </a:ln>
-                        <a:extLst>
-                          <a:ext uri="{909E8E84-426E-40DD-AFC4-6F175D3DCCD1}">
-                            <a14:hiddenFill xmlns:a14="http://schemas.microsoft.com/office/drawing/2010/main">
-                              <a:solidFill>
-                                <a:srgbClr val="FFFFFF"/>
-                              </a:solidFill>
-                            </a14:hiddenFill>
-                          </a:ext>
-                          <a:ext uri="{91240B29-F687-4F45-9708-019B960494DF}">
-                            <a14:hiddenLine xmlns:a14="http://schemas.microsoft.com/office/drawing/2010/main" w="9525">
-                              <a:solidFill>
-                                <a:srgbClr val="000000"/>
-                              </a:solidFill>
-                              <a:miter lim="800000"/>
-                              <a:headEnd/>
-                              <a:tailEnd/>
-                            </a14:hiddenLine>
-                          </a:ext>
-                        </a:extLst>
-                      </wps:spPr>
-                      <wps:txbx>
-                        <w:txbxContent>
-                          <w:p>
-                            <w:pPr>
-                              <w:rPr>
-                                <w:lang w:val="en-US"/>
-                              </w:rPr>
-                            </w:pPr>
-                            <w:r>
-                              <w:fldChar w:fldCharType="begin"/>
-                            </w:r>
-                            <w:r>
-                              <w:instrText xml:space="preserve"> MERGEFIELD  cognome \* Lower  \* MERGEFORMAT </w:instrText>
-                            </w:r>
-                            <w:r>
-                              <w:fldChar w:fldCharType="separate"/>
-                            </w:r>
-                            <w:r>
-                              <w:rPr>
-                                <w:noProof/>
-                              </w:rPr>
-                              <w:t>«professione»</w:t>
-                            </w:r>
-                            <w:r>
-                              <w:rPr>
-                                <w:noProof/>
-                              </w:rPr>
-                              <w:fldChar w:fldCharType="end"/>
-                            </w:r>
-                          </w:p>
-                        </w:txbxContent>
-                      </wps:txbx>
-                      <wps:bodyPr rot="0" vert="horz" wrap="square" lIns="91440" tIns="45720" rIns="91440" bIns="45720" anchor="t" anchorCtr="0" upright="1">
-                        <a:noAutofit/>
-                      </wps:bodyPr>
-                    </wps:wsp>
-                  </a:graphicData>
-                </a:graphic>
-                <wp14:sizeRelH relativeFrom="margin">
-                  <wp14:pctWidth>0</wp14:pctWidth>
-                </wp14:sizeRelH>
-                <wp14:sizeRelV relativeFrom="margin">
-                  <wp14:pctHeight>0</wp14:pctHeight>
-                </wp14:sizeRelV>
-              </wp:anchor>
-            </w:drawing>
-          </mc:Choice>
-          <mc:Fallback>
-            <w:pict>
-              <v:shape id="_x0000_s1042" type="#_x0000_t202" style="position:absolute;margin-left:57.65pt;margin-top:20.7pt;width:144.2pt;height:22.1pt;z-index:251665408;visibility:visible;mso-wrap-style:square;mso-width-percent:0;mso-height-percent:0;mso-wrap-distance-left:9pt;mso-wrap-distance-top:3.6pt;mso-wrap-distance-right:9pt;mso-wrap-distance-bottom:3.6pt;mso-position-horizontal:absolute;mso-position-horizontal-relative:text;mso-position-vertical:absolute;mso-position-vertical-relative:text;mso-width-percent:0;mso-height-percent:0;mso-width-relative:margin;mso-height-relative:margin;v-text-anchor:top" o:gfxdata="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" filled="f" stroked="f">
-                <v:textbox>
-                  <w:txbxContent>
-                    <w:p>
-                      <w:pPr>
-                        <w:rPr>
-                          <w:lang w:val="en-US"/>
-                        </w:rPr>
-                      </w:pPr>
-                      <w:r>
-                        <w:fldChar w:fldCharType="begin"/>
-                      </w:r>
-                      <w:r>
-                        <w:instrText xml:space="preserve"> MERGEFIELD  cognome \* Lower  \* MERGEFORMAT </w:instrText>
-                      </w:r>
-                      <w:r>
-                        <w:fldChar w:fldCharType="separate"/>
-                      </w:r>
-                      <w:r>
-                        <w:rPr>
-                          <w:noProof/>
-                        </w:rPr>
-                        <w:t>«professione»</w:t>
-                      </w:r>
-                      <w:r>
-                        <w:rPr>
-                          <w:noProof/>
-                        </w:rPr>
-                        <w:fldChar w:fldCharType="end"/>
-                      </w:r>
-                    </w:p>
-                  </w:txbxContent>
-                </v:textbox>
-                <w10:wrap type="square"/>
-              </v:shape>
-            </w:pict>
-          </mc:Fallback>
-        </mc:AlternateContent>
-      </w:r>
-      <w:r>
-        <w:rPr>
-          <w:rFonts w:ascii="Arial Narrow" w:hAnsi="Arial Narrow"/>
-          <w:noProof/>
-          <w:sz w:val="16"/>
-          <w:szCs w:val="16"/>
-        </w:rPr>
-        <mc:AlternateContent>
-          <mc:Choice Requires="wps">
-            <w:drawing>
-              <wp:anchor distT="45720" distB="45720" distL="114300" distR="114300" simplePos="0" relativeHeight="251664384" behindDoc="0" locked="0" layoutInCell="1" allowOverlap="1">
-                <wp:simplePos x="0" y="0"/>
-                <wp:positionH relativeFrom="column">
-                  <wp:posOffset>2849971</wp:posOffset>
-                </wp:positionH>
-                <wp:positionV relativeFrom="paragraph">
-                  <wp:posOffset>11974</wp:posOffset>
-                </wp:positionV>
-                <wp:extent cx="1831340" cy="280670"/>
-                <wp:effectExtent l="0" t="0" r="0" b="0"/>
-                <wp:wrapSquare wrapText="bothSides"/>
-                <wp:docPr id="4" name="Text Box 2"/>
-                <wp:cNvGraphicFramePr>
-                  <a:graphicFrameLocks xmlns:a="http://schemas.openxmlformats.org/drawingml/2006/main"/>
-                </wp:cNvGraphicFramePr>
-                <a:graphic xmlns:a="http://schemas.openxmlformats.org/drawingml/2006/main">
-                  <a:graphicData uri="http://schemas.microsoft.com/office/word/2010/wordprocessingShape">
-                    <wps:wsp>
-                      <wps:cNvSpPr txBox="1">
-                        <a:spLocks noChangeArrowheads="1"/>
-                      </wps:cNvSpPr>
-                      <wps:spPr bwMode="auto">
-                        <a:xfrm>
-                          <a:off x="0" y="0"/>
-                          <a:ext cx="1831340" cy="280670"/>
-                        </a:xfrm>
-                        <a:prstGeom prst="rect">
-                          <a:avLst/>
-                        </a:prstGeom>
-                        <a:noFill/>
-                        <a:ln>
-                          <a:noFill/>
-                        </a:ln>
-                        <a:extLst>
-                          <a:ext uri="{909E8E84-426E-40DD-AFC4-6F175D3DCCD1}">
-                            <a14:hiddenFill xmlns:a14="http://schemas.microsoft.com/office/drawing/2010/main">
-                              <a:solidFill>
-                                <a:srgbClr val="FFFFFF"/>
-                              </a:solidFill>
-                            </a14:hiddenFill>
-                          </a:ext>
-                          <a:ext uri="{91240B29-F687-4F45-9708-019B960494DF}">
-                            <a14:hiddenLine xmlns:a14="http://schemas.microsoft.com/office/drawing/2010/main" w="9525">
-                              <a:solidFill>
-                                <a:srgbClr val="000000"/>
-                              </a:solidFill>
-                              <a:miter lim="800000"/>
-                              <a:headEnd/>
-                              <a:tailEnd/>
-                            </a14:hiddenLine>
-                          </a:ext>
-                        </a:extLst>
-                      </wps:spPr>
-                      <wps:txbx>
-                        <w:txbxContent>
-                          <w:p>
-                            <w:pPr>
-                              <w:rPr>
-                                <w:lang w:val="en-US"/>
-                              </w:rPr>
-                            </w:pPr>
-                            <w:r>
-                              <w:fldChar w:fldCharType="begin"/>
-                            </w:r>
-                            <w:r>
-                              <w:instrText xml:space="preserve"> MERGEFIELD  cognome \* Lower  \* MERGEFORMAT </w:instrText>
-                            </w:r>
-                            <w:r>
-                              <w:fldChar w:fldCharType="separate"/>
-                            </w:r>
-                            <w:r>
-                              <w:rPr>
-                                <w:noProof/>
-                              </w:rPr>
-                              <w:t>«email»</w:t>
-                            </w:r>
-                            <w:r>
-                              <w:rPr>
-                                <w:noProof/>
-                              </w:rPr>
-                              <w:fldChar w:fldCharType="end"/>
-                            </w:r>
-                          </w:p>
-                        </w:txbxContent>
-                      </wps:txbx>
-                      <wps:bodyPr rot="0" vert="horz" wrap="square" lIns="91440" tIns="45720" rIns="91440" bIns="45720" anchor="t" anchorCtr="0" upright="1">
-                        <a:noAutofit/>
-                      </wps:bodyPr>
-                    </wps:wsp>
-                  </a:graphicData>
-                </a:graphic>
-                <wp14:sizeRelH relativeFrom="margin">
-                  <wp14:pctWidth>0</wp14:pctWidth>
-                </wp14:sizeRelH>
-                <wp14:sizeRelV relativeFrom="margin">
-                  <wp14:pctHeight>0</wp14:pctHeight>
-                </wp14:sizeRelV>
-              </wp:anchor>
-            </w:drawing>
-          </mc:Choice>
-          <mc:Fallback>
-            <w:pict>
-              <v:shape id="_x0000_s1043" type="#_x0000_t202" style="position:absolute;margin-left:224.4pt;margin-top:.95pt;width:144.2pt;height:22.1pt;z-index:251664384;visibility:visible;mso-wrap-style:square;mso-width-percent:0;mso-height-percent:0;mso-wrap-distance-left:9pt;mso-wrap-distance-top:3.6pt;mso-wrap-distance-right:9pt;mso-wrap-distance-bottom:3.6pt;mso-position-horizontal:absolute;mso-position-horizontal-relative:text;mso-position-vertical:absolute;mso-position-vertical-relative:text;mso-width-percent:0;mso-height-percent:0;mso-width-relative:margin;mso-height-relative:margin;v-text-anchor:top" o:gfxdata="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" filled="f" stroked="f">
-                <v:textbox>
-                  <w:txbxContent>
-                    <w:p>
-                      <w:pPr>
-                        <w:rPr>
-                          <w:lang w:val="en-US"/>
-                        </w:rPr>
-                      </w:pPr>
-                      <w:r>
-                        <w:fldChar w:fldCharType="begin"/>
-                      </w:r>
-                      <w:r>
-                        <w:instrText xml:space="preserve"> MERGEFIELD  cognome \* Lower  \* MERGEFORMAT </w:instrText>
-                      </w:r>
-                      <w:r>
-                        <w:fldChar w:fldCharType="separate"/>
-                      </w:r>
-                      <w:r>
-                        <w:rPr>
-                          <w:noProof/>
-                        </w:rPr>
-                        <w:t>«email»</w:t>
-                      </w:r>
-                      <w:r>
-                        <w:rPr>
-                          <w:noProof/>
-                        </w:rPr>
-                        <w:fldChar w:fldCharType="end"/>
-                      </w:r>
-                    </w:p>
-                  </w:txbxContent>
-                </v:textbox>
-                <w10:wrap type="square"/>
-              </v:shape>
-            </w:pict>
-          </mc:Fallback>
-        </mc:AlternateContent>
-      </w:r>
-      <w:r>
-        <w:rPr>
-          <w:noProof/>
-        </w:rPr>
-        <mc:AlternateContent>
-          <mc:Choice Requires="wps">
-            <w:drawing>
-              <wp:anchor distT="45720" distB="45720" distL="114300" distR="114300" simplePos="0" relativeHeight="251663360" behindDoc="0" locked="0" layoutInCell="1" allowOverlap="1">
-                <wp:simplePos x="0" y="0"/>
-                <wp:positionH relativeFrom="column">
-                  <wp:posOffset>599531</wp:posOffset>
-                </wp:positionH>
-                <wp:positionV relativeFrom="paragraph">
-                  <wp:posOffset>14696</wp:posOffset>
-                </wp:positionV>
-                <wp:extent cx="1831340" cy="280670"/>
-                <wp:effectExtent l="0" t="0" r="0" b="0"/>
-                <wp:wrapSquare wrapText="bothSides"/>
-                <wp:docPr id="3" name="Text Box 2"/>
-                <wp:cNvGraphicFramePr>
-                  <a:graphicFrameLocks xmlns:a="http://schemas.openxmlformats.org/drawingml/2006/main"/>
-                </wp:cNvGraphicFramePr>
-                <a:graphic xmlns:a="http://schemas.openxmlformats.org/drawingml/2006/main">
-                  <a:graphicData uri="http://schemas.microsoft.com/office/word/2010/wordprocessingShape">
-                    <wps:wsp>
-                      <wps:cNvSpPr txBox="1">
-                        <a:spLocks noChangeArrowheads="1"/>
-                      </wps:cNvSpPr>
-                      <wps:spPr bwMode="auto">
-                        <a:xfrm>
-                          <a:off x="0" y="0"/>
-                          <a:ext cx="1831340" cy="280670"/>
-                        </a:xfrm>
-                        <a:prstGeom prst="rect">
-                          <a:avLst/>
-                        </a:prstGeom>
-                        <a:noFill/>
-                        <a:ln>
-                          <a:noFill/>
-                        </a:ln>
-                        <a:extLst>
-                          <a:ext uri="{909E8E84-426E-40DD-AFC4-6F175D3DCCD1}">
-                            <a14:hiddenFill xmlns:a14="http://schemas.microsoft.com/office/drawing/2010/main">
-                              <a:solidFill>
-                                <a:srgbClr val="FFFFFF"/>
-                              </a:solidFill>
-                            </a14:hiddenFill>
-                          </a:ext>
-                          <a:ext uri="{91240B29-F687-4F45-9708-019B960494DF}">
-                            <a14:hiddenLine xmlns:a14="http://schemas.microsoft.com/office/drawing/2010/main" w="9525">
-                              <a:solidFill>
-                                <a:srgbClr val="000000"/>
-                              </a:solidFill>
-                              <a:miter lim="800000"/>
-                              <a:headEnd/>
-                              <a:tailEnd/>
-                            </a14:hiddenLine>
-                          </a:ext>
-                        </a:extLst>
-                      </wps:spPr>
-                      <wps:txbx>
-                        <w:txbxContent>
-                          <w:p>
-                            <w:pPr>
-                              <w:rPr>
-                                <w:lang w:val="en-US"/>
-                              </w:rPr>
-                            </w:pPr>
-                            <w:r>
-                              <w:fldChar w:fldCharType="begin"/>
-                            </w:r>
-                            <w:r>
-                              <w:instrText xml:space="preserve"> MERGEFIELD  cognome \* Lower  \* MERGEFORMAT </w:instrText>
-                            </w:r>
-                            <w:r>
-                              <w:fldChar w:fldCharType="separate"/>
-                            </w:r>
-                            <w:r>
-                              <w:rPr>
-                                <w:noProof/>
-                              </w:rPr>
-                              <w:t>«codice_fiscale»</w:t>
-                            </w:r>
-                            <w:r>
-                              <w:rPr>
-                                <w:noProof/>
-                              </w:rPr>
-                              <w:fldChar w:fldCharType="end"/>
-                            </w:r>
-                          </w:p>
-                        </w:txbxContent>
-                      </wps:txbx>
-                      <wps:bodyPr rot="0" vert="horz" wrap="square" lIns="91440" tIns="45720" rIns="91440" bIns="45720" anchor="t" anchorCtr="0" upright="1">
-                        <a:noAutofit/>
-                      </wps:bodyPr>
-                    </wps:wsp>
-                  </a:graphicData>
-                </a:graphic>
-                <wp14:sizeRelH relativeFrom="margin">
-                  <wp14:pctWidth>0</wp14:pctWidth>
-                </wp14:sizeRelH>
-                <wp14:sizeRelV relativeFrom="margin">
-                  <wp14:pctHeight>0</wp14:pctHeight>
-                </wp14:sizeRelV>
-              </wp:anchor>
-            </w:drawing>
-          </mc:Choice>
-          <mc:Fallback>
-            <w:pict>
-              <v:shape id="_x0000_s1044" type="#_x0000_t202" style="position:absolute;margin-left:47.2pt;margin-top:1.15pt;width:144.2pt;height:22.1pt;z-index:251663360;visibility:visible;mso-wrap-style:square;mso-width-percent:0;mso-height-percent:0;mso-wrap-distance-left:9pt;mso-wrap-distance-top:3.6pt;mso-wrap-distance-right:9pt;mso-wrap-distance-bottom:3.6pt;mso-position-horizontal:absolute;mso-position-horizontal-relative:text;mso-position-vertical:absolute;mso-position-vertical-relative:text;mso-width-percent:0;mso-height-percent:0;mso-width-relative:margin;mso-height-relative:margin;v-text-anchor:top" o:gfxdata="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" filled="f" stroked="f">
-                <v:textbox>
-                  <w:txbxContent>
-                    <w:p>
-                      <w:pPr>
-                        <w:rPr>
-                          <w:lang w:val="en-US"/>
-                        </w:rPr>
-                      </w:pPr>
-                      <w:r>
-                        <w:fldChar w:fldCharType="begin"/>
-                      </w:r>
-                      <w:r>
-                        <w:instrText xml:space="preserve"> MERGEFIELD  cognome \* Lower  \* MERGEFORMAT </w:instrText>
-                      </w:r>
-                      <w:r>
-                        <w:fldChar w:fldCharType="separate"/>
-                      </w:r>
-                      <w:r>
-                        <w:rPr>
-                          <w:noProof/>
-                        </w:rPr>
-                        <w:t>«codice_fiscale»</w:t>
-                      </w:r>
-                      <w:r>
-                        <w:rPr>
-                          <w:noProof/>
-                        </w:rPr>
-                        <w:fldChar w:fldCharType="end"/>
-                      </w:r>
-                    </w:p>
-                  </w:txbxContent>
-                </v:textbox>
-                <w10:wrap type="square"/>
-              </v:shape>
-            </w:pict>
-          </mc:Fallback>
-        </mc:AlternateContent>
-      </w:r>
-      <w:r>
-        <w:rPr>
-          <w:rFonts w:ascii="Arial Narrow" w:hAnsi="Arial Narrow"/>
-          <w:b/>
-          <w:bCs/>
-          <w:sz w:val="16"/>
-          <w:szCs w:val="16"/>
-        </w:rPr>
-        <w:tab/>
-      </w:r>
       <w:r>
         <w:rPr>
           <w:rFonts w:ascii="Arial Narrow" w:hAnsi="Arial Narrow"/>
@@ -3974,16 +4287,7 @@
       <w:pPr>
         <w:pStyle w:val="Titolo4"/>
         <w:spacing w:line="200" w:lineRule="atLeast"/>
-        <w:rPr>
-          <w:sz w:val="20"/>
-          <w:szCs w:val="20"/>
-        </w:rPr>
-      </w:pPr>
-    </w:p>
-    <w:p>
-      <w:pPr>
-        <w:pStyle w:val="Titolo4"/>
-        <w:spacing w:line="200" w:lineRule="atLeast"/>
+        <w:jc w:val="left"/>
         <w:rPr>
           <w:sz w:val="20"/>
           <w:szCs w:val="20"/>
@@ -4848,22 +5152,6 @@
           <w:szCs w:val="16"/>
         </w:rPr>
       </w:pPr>
-    </w:p>
-    <w:p>
-      <w:pPr>
-        <w:tabs>
-          <w:tab w:val="left" w:pos="545"/>
-          <w:tab w:val="left" w:leader="dot" w:pos="7545"/>
-          <w:tab w:val="right" w:pos="8422"/>
-        </w:tabs>
-        <w:spacing w:line="240" w:lineRule="atLeast"/>
-        <w:jc w:val="both"/>
-        <w:rPr>
-          <w:rFonts w:ascii="Arial Narrow" w:hAnsi="Arial Narrow"/>
-          <w:sz w:val="16"/>
-          <w:szCs w:val="16"/>
-        </w:rPr>
-      </w:pPr>
       <w:r>
         <w:rPr>
           <w:rFonts w:ascii="Arial Narrow" w:hAnsi="Arial Narrow"/>
@@ -5102,6 +5390,20 @@
     </w:p>
     <w:p>
       <w:pPr>
+        <w:rPr>
+          <w:rFonts w:ascii="Arial Narrow" w:hAnsi="Arial Narrow"/>
+          <w:b/>
+          <w:bCs/>
+          <w:sz w:val="16"/>
+          <w:szCs w:val="16"/>
+        </w:rPr>
+      </w:pPr>
+      <w:r>
+        <w:br w:type="page"/>
+      </w:r>
+    </w:p>
+    <w:p>
+      <w:pPr>
         <w:pStyle w:val="Titolo"/>
         <w:tabs>
           <w:tab w:val="clear" w:pos="8596"/>
@@ -5123,69 +5425,6 @@
         <w:autoSpaceDE/>
         <w:autoSpaceDN/>
         <w:adjustRightInd/>
-      </w:pPr>
-    </w:p>
-    <w:p>
-      <w:pPr>
-        <w:pStyle w:val="Titolo"/>
-        <w:tabs>
-          <w:tab w:val="clear" w:pos="8596"/>
-          <w:tab w:val="right" w:pos="7027"/>
-        </w:tabs>
-        <w:autoSpaceDE/>
-        <w:autoSpaceDN/>
-        <w:adjustRightInd/>
-      </w:pPr>
-    </w:p>
-    <w:p>
-      <w:pPr>
-        <w:pStyle w:val="Titolo"/>
-        <w:tabs>
-          <w:tab w:val="clear" w:pos="8596"/>
-          <w:tab w:val="right" w:pos="7027"/>
-        </w:tabs>
-        <w:autoSpaceDE/>
-        <w:autoSpaceDN/>
-        <w:adjustRightInd/>
-        <w:jc w:val="left"/>
-      </w:pPr>
-    </w:p>
-    <w:p>
-      <w:pPr>
-        <w:pStyle w:val="Titolo"/>
-        <w:tabs>
-          <w:tab w:val="clear" w:pos="8596"/>
-          <w:tab w:val="right" w:pos="7027"/>
-        </w:tabs>
-        <w:autoSpaceDE/>
-        <w:autoSpaceDN/>
-        <w:adjustRightInd/>
-        <w:jc w:val="left"/>
-      </w:pPr>
-    </w:p>
-    <w:p>
-      <w:pPr>
-        <w:pStyle w:val="Titolo"/>
-        <w:tabs>
-          <w:tab w:val="clear" w:pos="8596"/>
-          <w:tab w:val="right" w:pos="7027"/>
-        </w:tabs>
-        <w:autoSpaceDE/>
-        <w:autoSpaceDN/>
-        <w:adjustRightInd/>
-        <w:jc w:val="left"/>
-      </w:pPr>
-    </w:p>
-    <w:p>
-      <w:pPr>
-        <w:pStyle w:val="Titolo"/>
-        <w:tabs>
-          <w:tab w:val="clear" w:pos="8596"/>
-          <w:tab w:val="right" w:pos="7027"/>
-        </w:tabs>
-        <w:autoSpaceDE/>
-        <w:autoSpaceDN/>
-        <w:adjustRightInd/>
         <w:rPr>
           <w:sz w:val="20"/>
           <w:szCs w:val="20"/>
@@ -5230,6 +5469,263 @@
           <w:szCs w:val="16"/>
         </w:rPr>
       </w:pPr>
+      <w:r>
+        <w:rPr>
+          <w:rFonts w:ascii="Arial Narrow" w:hAnsi="Arial Narrow"/>
+          <w:noProof/>
+          <w:sz w:val="16"/>
+          <w:szCs w:val="16"/>
+        </w:rPr>
+        <mc:AlternateContent>
+          <mc:Choice Requires="wps">
+            <w:drawing>
+              <wp:anchor distT="0" distB="0" distL="114300" distR="114300" simplePos="0" relativeHeight="251670528" behindDoc="0" locked="0" layoutInCell="1" allowOverlap="1">
+                <wp:simplePos x="0" y="0"/>
+                <wp:positionH relativeFrom="column">
+                  <wp:posOffset>5475881</wp:posOffset>
+                </wp:positionH>
+                <wp:positionV relativeFrom="paragraph">
+                  <wp:posOffset>432821</wp:posOffset>
+                </wp:positionV>
+                <wp:extent cx="783771" cy="249729"/>
+                <wp:effectExtent l="0" t="0" r="0" b="0"/>
+                <wp:wrapNone/>
+                <wp:docPr id="9" name="Casella di testo 9"/>
+                <wp:cNvGraphicFramePr/>
+                <a:graphic xmlns:a="http://schemas.openxmlformats.org/drawingml/2006/main">
+                  <a:graphicData uri="http://schemas.microsoft.com/office/word/2010/wordprocessingShape">
+                    <wps:wsp>
+                      <wps:cNvSpPr txBox="1"/>
+                      <wps:spPr>
+                        <a:xfrm>
+                          <a:off x="0" y="0"/>
+                          <a:ext cx="783771" cy="249729"/>
+                        </a:xfrm>
+                        <a:prstGeom prst="rect">
+                          <a:avLst/>
+                        </a:prstGeom>
+                        <a:noFill/>
+                        <a:ln w="6350">
+                          <a:noFill/>
+                        </a:ln>
+                      </wps:spPr>
+                      <wps:txbx>
+                        <w:txbxContent>
+                          <w:p>
+                            <w:r>
+                              <w:t>FITNESS</w:t>
+                            </w:r>
+                          </w:p>
+                        </w:txbxContent>
+                      </wps:txbx>
+                      <wps:bodyPr rot="0" spcFirstLastPara="0" vertOverflow="overflow" horzOverflow="overflow" vert="horz" wrap="square" lIns="91440" tIns="45720" rIns="91440" bIns="45720" numCol="1" spcCol="0" rtlCol="0" fromWordArt="0" anchor="t" anchorCtr="0" forceAA="0" compatLnSpc="1">
+                        <a:prstTxWarp prst="textNoShape">
+                          <a:avLst/>
+                        </a:prstTxWarp>
+                        <a:noAutofit/>
+                      </wps:bodyPr>
+                    </wps:wsp>
+                  </a:graphicData>
+                </a:graphic>
+                <wp14:sizeRelH relativeFrom="margin">
+                  <wp14:pctWidth>0</wp14:pctWidth>
+                </wp14:sizeRelH>
+                <wp14:sizeRelV relativeFrom="margin">
+                  <wp14:pctHeight>0</wp14:pctHeight>
+                </wp14:sizeRelV>
+              </wp:anchor>
+            </w:drawing>
+          </mc:Choice>
+          <mc:Fallback>
+            <w:pict>
+              <v:shapetype id="_x0000_t202" coordsize="21600,21600" o:spt="202" path="m,l,21600r21600,l21600,xe">
+                <v:stroke joinstyle="miter"/>
+                <v:path gradientshapeok="t" o:connecttype="rect"/>
+              </v:shapetype>
+              <v:shape id="Casella di testo 9" o:spid="_x0000_s1045" type="#_x0000_t202" style="position:absolute;left:0;text-align:left;margin-left:431.15pt;margin-top:34.1pt;width:61.7pt;height:19.65pt;z-index:251670528;visibility:visible;mso-wrap-style:square;mso-width-percent:0;mso-height-percent:0;mso-wrap-distance-left:9pt;mso-wrap-distance-top:0;mso-wrap-distance-right:9pt;mso-wrap-distance-bottom:0;mso-position-horizontal:absolute;mso-position-horizontal-relative:text;mso-position-vertical:absolute;mso-position-vertical-relative:text;mso-width-percent:0;mso-height-percent:0;mso-width-relative:margin;mso-height-relative:margin;v-text-anchor:top" o:gfxdata="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" filled="f" stroked="f" strokeweight=".5pt">
+                <v:textbox>
+                  <w:txbxContent>
+                    <w:p>
+                      <w:r>
+                        <w:t>FITNESS</w:t>
+                      </w:r>
+                    </w:p>
+                  </w:txbxContent>
+                </v:textbox>
+              </v:shape>
+            </w:pict>
+          </mc:Fallback>
+        </mc:AlternateContent>
+      </w:r>
+      <w:r>
+        <w:rPr>
+          <w:noProof/>
+        </w:rPr>
+        <mc:AlternateContent>
+          <mc:Choice Requires="wps">
+            <w:drawing>
+              <wp:anchor distT="45720" distB="45720" distL="114300" distR="114300" simplePos="0" relativeHeight="251646975" behindDoc="0" locked="0" layoutInCell="1" allowOverlap="1" wp14:anchorId="35486592" wp14:editId="356D557A">
+                <wp:simplePos x="0" y="0"/>
+                <wp:positionH relativeFrom="column">
+                  <wp:posOffset>699944</wp:posOffset>
+                </wp:positionH>
+                <wp:positionV relativeFrom="paragraph">
+                  <wp:posOffset>7036</wp:posOffset>
+                </wp:positionV>
+                <wp:extent cx="3509932" cy="280670"/>
+                <wp:effectExtent l="0" t="0" r="0" b="0"/>
+                <wp:wrapNone/>
+                <wp:docPr id="21" name="Text Box 2"/>
+                <wp:cNvGraphicFramePr>
+                  <a:graphicFrameLocks xmlns:a="http://schemas.openxmlformats.org/drawingml/2006/main"/>
+                </wp:cNvGraphicFramePr>
+                <a:graphic xmlns:a="http://schemas.openxmlformats.org/drawingml/2006/main">
+                  <a:graphicData uri="http://schemas.microsoft.com/office/word/2010/wordprocessingShape">
+                    <wps:wsp>
+                      <wps:cNvSpPr txBox="1">
+                        <a:spLocks noChangeArrowheads="1"/>
+                      </wps:cNvSpPr>
+                      <wps:spPr bwMode="auto">
+                        <a:xfrm>
+                          <a:off x="0" y="0"/>
+                          <a:ext cx="3509932" cy="280670"/>
+                        </a:xfrm>
+                        <a:prstGeom prst="rect">
+                          <a:avLst/>
+                        </a:prstGeom>
+                        <a:noFill/>
+                        <a:ln>
+                          <a:noFill/>
+                        </a:ln>
+                        <a:extLst>
+                          <a:ext uri="{909E8E84-426E-40DD-AFC4-6F175D3DCCD1}">
+                            <a14:hiddenFill xmlns:a14="http://schemas.microsoft.com/office/drawing/2010/main">
+                              <a:solidFill>
+                                <a:srgbClr val="FFFFFF"/>
+                              </a:solidFill>
+                            </a14:hiddenFill>
+                          </a:ext>
+                          <a:ext uri="{91240B29-F687-4F45-9708-019B960494DF}">
+                            <a14:hiddenLine xmlns:a14="http://schemas.microsoft.com/office/drawing/2010/main" w="9525">
+                              <a:solidFill>
+                                <a:srgbClr val="000000"/>
+                              </a:solidFill>
+                              <a:miter lim="800000"/>
+                              <a:headEnd/>
+                              <a:tailEnd/>
+                            </a14:hiddenLine>
+                          </a:ext>
+                        </a:extLst>
+                      </wps:spPr>
+                      <wps:txbx>
+                        <w:txbxContent>
+                          <w:p>
+                            <w:pPr>
+                              <w:rPr>
+                                <w:lang w:val="en-US"/>
+                              </w:rPr>
+                            </w:pPr>
+                            <w:r>
+                              <w:fldChar w:fldCharType="begin"/>
+                            </w:r>
+                            <w:r>
+                              <w:instrText xml:space="preserve"> MERGEFIELD  cognome</w:instrText>
+                            </w:r>
+                            <w:r>
+                              <w:instrText>_nome</w:instrText>
+                            </w:r>
+                            <w:r>
+                              <w:instrText xml:space="preserve"> </w:instrText>
+                            </w:r>
+                            <w:r>
+                              <w:instrText xml:space="preserve">\* Upper  \* MERGEFORMAT </w:instrText>
+                            </w:r>
+                            <w:r>
+                              <w:fldChar w:fldCharType="separate"/>
+                            </w:r>
+                            <w:r>
+                              <w:rPr>
+                                <w:noProof/>
+                              </w:rPr>
+                              <w:t>«cognome»</w:t>
+                            </w:r>
+                            <w:r>
+                              <w:rPr>
+                                <w:noProof/>
+                              </w:rPr>
+                              <w:fldChar w:fldCharType="end"/>
+                            </w:r>
+                          </w:p>
+                        </w:txbxContent>
+                      </wps:txbx>
+                      <wps:bodyPr rot="0" vert="horz" wrap="square" lIns="91440" tIns="45720" rIns="91440" bIns="45720" anchor="t" anchorCtr="0" upright="1">
+                        <a:noAutofit/>
+                      </wps:bodyPr>
+                    </wps:wsp>
+                  </a:graphicData>
+                </a:graphic>
+                <wp14:sizeRelH relativeFrom="margin">
+                  <wp14:pctWidth>0</wp14:pctWidth>
+                </wp14:sizeRelH>
+                <wp14:sizeRelV relativeFrom="margin">
+                  <wp14:pctHeight>0</wp14:pctHeight>
+                </wp14:sizeRelV>
+              </wp:anchor>
+            </w:drawing>
+          </mc:Choice>
+          <mc:Fallback>
+            <w:pict>
+              <v:shapetype w14:anchorId="35486592" id="_x0000_t202" coordsize="21600,21600" o:spt="202" path="m,l,21600r21600,l21600,xe">
+                <v:stroke joinstyle="miter"/>
+                <v:path gradientshapeok="t" o:connecttype="rect"/>
+              </v:shapetype>
+              <v:shape id="_x0000_s1046" type="#_x0000_t202" style="position:absolute;left:0;text-align:left;margin-left:55.1pt;margin-top:.55pt;width:276.35pt;height:22.1pt;z-index:251646975;visibility:visible;mso-wrap-style:square;mso-width-percent:0;mso-height-percent:0;mso-wrap-distance-left:9pt;mso-wrap-distance-top:3.6pt;mso-wrap-distance-right:9pt;mso-wrap-distance-bottom:3.6pt;mso-position-horizontal:absolute;mso-position-horizontal-relative:text;mso-position-vertical:absolute;mso-position-vertical-relative:text;mso-width-percent:0;mso-height-percent:0;mso-width-relative:margin;mso-height-relative:margin;v-text-anchor:top" o:gfxdata="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" filled="f" stroked="f">
+                <v:textbox>
+                  <w:txbxContent>
+                    <w:p>
+                      <w:pPr>
+                        <w:rPr>
+                          <w:lang w:val="en-US"/>
+                        </w:rPr>
+                      </w:pPr>
+                      <w:r>
+                        <w:fldChar w:fldCharType="begin"/>
+                      </w:r>
+                      <w:r>
+                        <w:instrText xml:space="preserve"> MERGEFIELD  cognome</w:instrText>
+                      </w:r>
+                      <w:r>
+                        <w:instrText>_nome</w:instrText>
+                      </w:r>
+                      <w:r>
+                        <w:instrText xml:space="preserve"> </w:instrText>
+                      </w:r>
+                      <w:r>
+                        <w:instrText xml:space="preserve">\* Upper  \* MERGEFORMAT </w:instrText>
+                      </w:r>
+                      <w:r>
+                        <w:fldChar w:fldCharType="separate"/>
+                      </w:r>
+                      <w:r>
+                        <w:rPr>
+                          <w:noProof/>
+                        </w:rPr>
+                        <w:t>«cognome»</w:t>
+                      </w:r>
+                      <w:r>
+                        <w:rPr>
+                          <w:noProof/>
+                        </w:rPr>
+                        <w:fldChar w:fldCharType="end"/>
+                      </w:r>
+                    </w:p>
+                  </w:txbxContent>
+                </v:textbox>
+              </v:shape>
+            </w:pict>
+          </mc:Fallback>
+        </mc:AlternateContent>
+      </w:r>
       <w:r>
         <w:rPr>
           <w:rFonts w:ascii="Arial Narrow" w:hAnsi="Arial Narrow"/>
@@ -6326,14 +6822,335 @@
           <w:szCs w:val="16"/>
         </w:rPr>
       </w:pPr>
-    </w:p>
-    <w:p>
-      <w:pPr>
-        <w:jc w:val="center"/>
+      <w:r>
+        <w:rPr>
+          <w:noProof/>
+        </w:rPr>
+        <mc:AlternateContent>
+          <mc:Choice Requires="wps">
+            <w:drawing>
+              <wp:anchor distT="45720" distB="45720" distL="114300" distR="114300" simplePos="0" relativeHeight="251672576" behindDoc="0" locked="0" layoutInCell="1" allowOverlap="1" wp14:anchorId="377FF462" wp14:editId="42CF18B0">
+                <wp:simplePos x="0" y="0"/>
+                <wp:positionH relativeFrom="column">
+                  <wp:posOffset>886839</wp:posOffset>
+                </wp:positionH>
+                <wp:positionV relativeFrom="paragraph">
+                  <wp:posOffset>92710</wp:posOffset>
+                </wp:positionV>
+                <wp:extent cx="3049893" cy="280670"/>
+                <wp:effectExtent l="0" t="0" r="0" b="0"/>
+                <wp:wrapNone/>
+                <wp:docPr id="24" name="Text Box 2"/>
+                <wp:cNvGraphicFramePr>
+                  <a:graphicFrameLocks xmlns:a="http://schemas.openxmlformats.org/drawingml/2006/main"/>
+                </wp:cNvGraphicFramePr>
+                <a:graphic xmlns:a="http://schemas.openxmlformats.org/drawingml/2006/main">
+                  <a:graphicData uri="http://schemas.microsoft.com/office/word/2010/wordprocessingShape">
+                    <wps:wsp>
+                      <wps:cNvSpPr txBox="1">
+                        <a:spLocks noChangeArrowheads="1"/>
+                      </wps:cNvSpPr>
+                      <wps:spPr bwMode="auto">
+                        <a:xfrm>
+                          <a:off x="0" y="0"/>
+                          <a:ext cx="3049893" cy="280670"/>
+                        </a:xfrm>
+                        <a:prstGeom prst="rect">
+                          <a:avLst/>
+                        </a:prstGeom>
+                        <a:noFill/>
+                        <a:ln>
+                          <a:noFill/>
+                        </a:ln>
+                        <a:extLst>
+                          <a:ext uri="{909E8E84-426E-40DD-AFC4-6F175D3DCCD1}">
+                            <a14:hiddenFill xmlns:a14="http://schemas.microsoft.com/office/drawing/2010/main">
+                              <a:solidFill>
+                                <a:srgbClr val="FFFFFF"/>
+                              </a:solidFill>
+                            </a14:hiddenFill>
+                          </a:ext>
+                          <a:ext uri="{91240B29-F687-4F45-9708-019B960494DF}">
+                            <a14:hiddenLine xmlns:a14="http://schemas.microsoft.com/office/drawing/2010/main" w="9525">
+                              <a:solidFill>
+                                <a:srgbClr val="000000"/>
+                              </a:solidFill>
+                              <a:miter lim="800000"/>
+                              <a:headEnd/>
+                              <a:tailEnd/>
+                            </a14:hiddenLine>
+                          </a:ext>
+                        </a:extLst>
+                      </wps:spPr>
+                      <wps:txbx>
+                        <w:txbxContent>
+                          <w:p>
+                            <w:pPr>
+                              <w:rPr>
+                                <w:lang w:val="en-US"/>
+                              </w:rPr>
+                            </w:pPr>
+                            <w:r>
+                              <w:fldChar w:fldCharType="begin"/>
+                            </w:r>
+                            <w:r>
+                              <w:instrText xml:space="preserve"> MERGEFIELD  cognome</w:instrText>
+                            </w:r>
+                            <w:r>
+                              <w:instrText>_nome</w:instrText>
+                            </w:r>
+                            <w:r>
+                              <w:instrText xml:space="preserve"> </w:instrText>
+                            </w:r>
+                            <w:r>
+                              <w:instrText xml:space="preserve">\* Upper  \* MERGEFORMAT </w:instrText>
+                            </w:r>
+                            <w:r>
+                              <w:fldChar w:fldCharType="separate"/>
+                            </w:r>
+                            <w:r>
+                              <w:rPr>
+                                <w:noProof/>
+                              </w:rPr>
+                              <w:t>«cognome»</w:t>
+                            </w:r>
+                            <w:r>
+                              <w:rPr>
+                                <w:noProof/>
+                              </w:rPr>
+                              <w:fldChar w:fldCharType="end"/>
+                            </w:r>
+                          </w:p>
+                        </w:txbxContent>
+                      </wps:txbx>
+                      <wps:bodyPr rot="0" vert="horz" wrap="square" lIns="91440" tIns="45720" rIns="91440" bIns="45720" anchor="t" anchorCtr="0" upright="1">
+                        <a:noAutofit/>
+                      </wps:bodyPr>
+                    </wps:wsp>
+                  </a:graphicData>
+                </a:graphic>
+                <wp14:sizeRelH relativeFrom="margin">
+                  <wp14:pctWidth>0</wp14:pctWidth>
+                </wp14:sizeRelH>
+                <wp14:sizeRelV relativeFrom="margin">
+                  <wp14:pctHeight>0</wp14:pctHeight>
+                </wp14:sizeRelV>
+              </wp:anchor>
+            </w:drawing>
+          </mc:Choice>
+          <mc:Fallback>
+            <w:pict>
+              <v:shapetype w14:anchorId="377FF462" id="_x0000_t202" coordsize="21600,21600" o:spt="202" path="m,l,21600r21600,l21600,xe">
+                <v:stroke joinstyle="miter"/>
+                <v:path gradientshapeok="t" o:connecttype="rect"/>
+              </v:shapetype>
+              <v:shape id="_x0000_s1047" type="#_x0000_t202" style="position:absolute;left:0;text-align:left;margin-left:69.85pt;margin-top:7.3pt;width:240.15pt;height:22.1pt;z-index:251672576;visibility:visible;mso-wrap-style:square;mso-width-percent:0;mso-height-percent:0;mso-wrap-distance-left:9pt;mso-wrap-distance-top:3.6pt;mso-wrap-distance-right:9pt;mso-wrap-distance-bottom:3.6pt;mso-position-horizontal:absolute;mso-position-horizontal-relative:text;mso-position-vertical:absolute;mso-position-vertical-relative:text;mso-width-percent:0;mso-height-percent:0;mso-width-relative:margin;mso-height-relative:margin;v-text-anchor:top" o:gfxdata="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" filled="f" stroked="f">
+                <v:textbox>
+                  <w:txbxContent>
+                    <w:p>
+                      <w:pPr>
+                        <w:rPr>
+                          <w:lang w:val="en-US"/>
+                        </w:rPr>
+                      </w:pPr>
+                      <w:r>
+                        <w:fldChar w:fldCharType="begin"/>
+                      </w:r>
+                      <w:r>
+                        <w:instrText xml:space="preserve"> MERGEFIELD  cognome</w:instrText>
+                      </w:r>
+                      <w:r>
+                        <w:instrText>_nome</w:instrText>
+                      </w:r>
+                      <w:r>
+                        <w:instrText xml:space="preserve"> </w:instrText>
+                      </w:r>
+                      <w:r>
+                        <w:instrText xml:space="preserve">\* Upper  \* MERGEFORMAT </w:instrText>
+                      </w:r>
+                      <w:r>
+                        <w:fldChar w:fldCharType="separate"/>
+                      </w:r>
+                      <w:r>
+                        <w:rPr>
+                          <w:noProof/>
+                        </w:rPr>
+                        <w:t>«cognome»</w:t>
+                      </w:r>
+                      <w:r>
+                        <w:rPr>
+                          <w:noProof/>
+                        </w:rPr>
+                        <w:fldChar w:fldCharType="end"/>
+                      </w:r>
+                    </w:p>
+                  </w:txbxContent>
+                </v:textbox>
+              </v:shape>
+            </w:pict>
+          </mc:Fallback>
+        </mc:AlternateContent>
+      </w:r>
+      <w:r>
         <w:rPr>
           <w:rFonts w:ascii="Arial Narrow" w:hAnsi="Arial Narrow"/>
           <w:b/>
           <w:bCs/>
+          <w:noProof/>
+          <w:sz w:val="16"/>
+          <w:szCs w:val="16"/>
+        </w:rPr>
+        <mc:AlternateContent>
+          <mc:Choice Requires="wps">
+            <w:drawing>
+              <wp:anchor distT="45720" distB="45720" distL="114300" distR="114300" simplePos="0" relativeHeight="251674624" behindDoc="0" locked="0" layoutInCell="1" allowOverlap="1" wp14:anchorId="66A2321E" wp14:editId="77699A90">
+                <wp:simplePos x="0" y="0"/>
+                <wp:positionH relativeFrom="column">
+                  <wp:posOffset>4357543</wp:posOffset>
+                </wp:positionH>
+                <wp:positionV relativeFrom="paragraph">
+                  <wp:posOffset>92584</wp:posOffset>
+                </wp:positionV>
+                <wp:extent cx="2084377" cy="280800"/>
+                <wp:effectExtent l="0" t="0" r="0" b="0"/>
+                <wp:wrapNone/>
+                <wp:docPr id="25" name="Text Box 2"/>
+                <wp:cNvGraphicFramePr>
+                  <a:graphicFrameLocks xmlns:a="http://schemas.openxmlformats.org/drawingml/2006/main"/>
+                </wp:cNvGraphicFramePr>
+                <a:graphic xmlns:a="http://schemas.openxmlformats.org/drawingml/2006/main">
+                  <a:graphicData uri="http://schemas.microsoft.com/office/word/2010/wordprocessingShape">
+                    <wps:wsp>
+                      <wps:cNvSpPr txBox="1">
+                        <a:spLocks noChangeArrowheads="1"/>
+                      </wps:cNvSpPr>
+                      <wps:spPr bwMode="auto">
+                        <a:xfrm>
+                          <a:off x="0" y="0"/>
+                          <a:ext cx="2084377" cy="280800"/>
+                        </a:xfrm>
+                        <a:prstGeom prst="rect">
+                          <a:avLst/>
+                        </a:prstGeom>
+                        <a:noFill/>
+                        <a:ln>
+                          <a:noFill/>
+                        </a:ln>
+                        <a:extLst>
+                          <a:ext uri="{909E8E84-426E-40DD-AFC4-6F175D3DCCD1}">
+                            <a14:hiddenFill xmlns:a14="http://schemas.microsoft.com/office/drawing/2010/main">
+                              <a:solidFill>
+                                <a:srgbClr val="FFFFFF"/>
+                              </a:solidFill>
+                            </a14:hiddenFill>
+                          </a:ext>
+                          <a:ext uri="{91240B29-F687-4F45-9708-019B960494DF}">
+                            <a14:hiddenLine xmlns:a14="http://schemas.microsoft.com/office/drawing/2010/main" w="9525">
+                              <a:solidFill>
+                                <a:srgbClr val="000000"/>
+                              </a:solidFill>
+                              <a:miter lim="800000"/>
+                              <a:headEnd/>
+                              <a:tailEnd/>
+                            </a14:hiddenLine>
+                          </a:ext>
+                        </a:extLst>
+                      </wps:spPr>
+                      <wps:txbx>
+                        <w:txbxContent>
+                          <w:p>
+                            <w:pPr>
+                              <w:rPr>
+                                <w:lang w:val="en-US"/>
+                              </w:rPr>
+                            </w:pPr>
+                            <w:r>
+                              <w:fldChar w:fldCharType="begin"/>
+                            </w:r>
+                            <w:r>
+                              <w:instrText xml:space="preserve"> MERGEFIELD  data_di_nascita \* Upper  \* MERGEFORMAT </w:instrText>
+                            </w:r>
+                            <w:r>
+                              <w:fldChar w:fldCharType="separate"/>
+                            </w:r>
+                            <w:r>
+                              <w:rPr>
+                                <w:noProof/>
+                              </w:rPr>
+                              <w:t>«data_di_nascita»</w:t>
+                            </w:r>
+                            <w:r>
+                              <w:rPr>
+                                <w:noProof/>
+                              </w:rPr>
+                              <w:fldChar w:fldCharType="end"/>
+                            </w:r>
+                          </w:p>
+                        </w:txbxContent>
+                      </wps:txbx>
+                      <wps:bodyPr rot="0" vert="horz" wrap="square" lIns="91440" tIns="45720" rIns="91440" bIns="45720" anchor="t" anchorCtr="0" upright="1">
+                        <a:noAutofit/>
+                      </wps:bodyPr>
+                    </wps:wsp>
+                  </a:graphicData>
+                </a:graphic>
+                <wp14:sizeRelH relativeFrom="margin">
+                  <wp14:pctWidth>0</wp14:pctWidth>
+                </wp14:sizeRelH>
+                <wp14:sizeRelV relativeFrom="margin">
+                  <wp14:pctHeight>0</wp14:pctHeight>
+                </wp14:sizeRelV>
+              </wp:anchor>
+            </w:drawing>
+          </mc:Choice>
+          <mc:Fallback>
+            <w:pict>
+              <v:shape w14:anchorId="66A2321E" id="_x0000_s1048" type="#_x0000_t202" style="position:absolute;left:0;text-align:left;margin-left:343.1pt;margin-top:7.3pt;width:164.1pt;height:22.1pt;z-index:251674624;visibility:visible;mso-wrap-style:square;mso-width-percent:0;mso-height-percent:0;mso-wrap-distance-left:9pt;mso-wrap-distance-top:3.6pt;mso-wrap-distance-right:9pt;mso-wrap-distance-bottom:3.6pt;mso-position-horizontal:absolute;mso-position-horizontal-relative:text;mso-position-vertical:absolute;mso-position-vertical-relative:text;mso-width-percent:0;mso-height-percent:0;mso-width-relative:margin;mso-height-relative:margin;v-text-anchor:top" o:gfxdata="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" filled="f" stroked="f">
+                <v:textbox>
+                  <w:txbxContent>
+                    <w:p>
+                      <w:pPr>
+                        <w:rPr>
+                          <w:lang w:val="en-US"/>
+                        </w:rPr>
+                      </w:pPr>
+                      <w:r>
+                        <w:fldChar w:fldCharType="begin"/>
+                      </w:r>
+                      <w:r>
+                        <w:instrText xml:space="preserve"> MERGEFIELD  data_di_nascita \* Upper  \* MERGEFORMAT </w:instrText>
+                      </w:r>
+                      <w:r>
+                        <w:fldChar w:fldCharType="separate"/>
+                      </w:r>
+                      <w:r>
+                        <w:rPr>
+                          <w:noProof/>
+                        </w:rPr>
+                        <w:t>«data_di_nascita»</w:t>
+                      </w:r>
+                      <w:r>
+                        <w:rPr>
+                          <w:noProof/>
+                        </w:rPr>
+                        <w:fldChar w:fldCharType="end"/>
+                      </w:r>
+                    </w:p>
+                  </w:txbxContent>
+                </v:textbox>
+              </v:shape>
+            </w:pict>
+          </mc:Fallback>
+        </mc:AlternateContent>
+      </w:r>
+    </w:p>
+    <w:p>
+      <w:pPr>
+        <w:jc w:val="center"/>
+        <w:rPr>
+          <w:rFonts w:ascii="Arial Narrow" w:hAnsi="Arial Narrow"/>
+          <w:b/>
+          <w:bCs/>
           <w:sz w:val="16"/>
           <w:szCs w:val="16"/>
         </w:rPr>
@@ -6404,6 +7221,8 @@
           <w:szCs w:val="16"/>
         </w:rPr>
       </w:pPr>
+      <w:bookmarkStart w:id="0" w:name="_GoBack"/>
+      <w:bookmarkEnd w:id="0"/>
     </w:p>
     <w:p>
       <w:pPr>
@@ -7931,6 +8750,7 @@
     <w:lsdException w:name="Strong" w:qFormat="1"/>
     <w:lsdException w:name="Emphasis" w:qFormat="1"/>
     <w:lsdException w:name="HTML Variable" w:semiHidden="1" w:unhideWhenUsed="1"/>
+    <w:lsdException w:name="Normal Table" w:semiHidden="1" w:unhideWhenUsed="1"/>
     <w:lsdException w:name="Outline List 3" w:semiHidden="1" w:unhideWhenUsed="1"/>
     <w:lsdException w:name="Table Simple 1" w:semiHidden="1" w:unhideWhenUsed="1"/>
     <w:lsdException w:name="Table Simple 2" w:semiHidden="1" w:unhideWhenUsed="1"/>
@@ -7973,7 +8793,9 @@
     <w:lsdException w:name="Table Subtle 2" w:semiHidden="1" w:unhideWhenUsed="1"/>
     <w:lsdException w:name="Table Web 1" w:semiHidden="1" w:unhideWhenUsed="1"/>
     <w:lsdException w:name="Table Web 2" w:semiHidden="1" w:unhideWhenUsed="1"/>
+    <w:lsdException w:name="Table Web 3" w:semiHidden="1" w:unhideWhenUsed="1"/>
     <w:lsdException w:name="Balloon Text" w:semiHidden="1" w:unhideWhenUsed="1"/>
+    <w:lsdException w:name="Table Theme" w:semiHidden="1" w:unhideWhenUsed="1"/>
     <w:lsdException w:name="Placeholder Text" w:semiHidden="1" w:uiPriority="99" w:unhideWhenUsed="1"/>
     <w:lsdException w:name="No Spacing" w:uiPriority="99" w:qFormat="1"/>
     <w:lsdException w:name="Light Shading" w:uiPriority="99"/>
@@ -8684,7 +9506,7 @@
 </file>
 
 <file path=customXml/itemProps1.xml><?xml version="1.0" encoding="utf-8"?>
-<ds:datastoreItem xmlns:ds="http://schemas.openxmlformats.org/officeDocument/2006/customXml" ds:itemID="{54BF42B7-0F2F-2B4B-AFBB-EACD25C0A8BE}">
+<ds:datastoreItem xmlns:ds="http://schemas.openxmlformats.org/officeDocument/2006/customXml" ds:itemID="{EECB7394-20DA-6A42-9E21-60033880F146}">
   <ds:schemaRefs>
     <ds:schemaRef ds:uri="http://schemas.openxmlformats.org/officeDocument/2006/bibliography"/>
   </ds:schemaRefs>

</xml_diff>